<commit_message>
added FKs and subtype
</commit_message>
<xml_diff>
--- a/Project 2 Part 2 Database Schema.docx
+++ b/Project 2 Part 2 Database Schema.docx
@@ -6,8 +6,265 @@
       <w:r>
         <w:t>Project 2 Part 2</w:t>
       </w:r>
+      <w:r>
+        <w:t xml:space="preserve"> Schema</w:t>
+      </w:r>
+      <w:bookmarkStart w:id="0" w:name="_GoBack"/>
+      <w:bookmarkEnd w:id="0"/>
     </w:p>
     <w:p>
+      <w:r>
+        <w:rPr>
+          <w:noProof/>
+        </w:rPr>
+        <mc:AlternateContent>
+          <mc:Choice Requires="wps">
+            <w:drawing>
+              <wp:anchor distT="0" distB="0" distL="114300" distR="114300" simplePos="0" relativeHeight="251673600" behindDoc="0" locked="0" layoutInCell="1" allowOverlap="1">
+                <wp:simplePos x="0" y="0"/>
+                <wp:positionH relativeFrom="column">
+                  <wp:posOffset>-428744</wp:posOffset>
+                </wp:positionH>
+                <wp:positionV relativeFrom="paragraph">
+                  <wp:posOffset>447675</wp:posOffset>
+                </wp:positionV>
+                <wp:extent cx="466844" cy="3705225"/>
+                <wp:effectExtent l="0" t="57150" r="47625" b="28575"/>
+                <wp:wrapNone/>
+                <wp:docPr id="35" name="Freeform 35"/>
+                <wp:cNvGraphicFramePr/>
+                <a:graphic xmlns:a="http://schemas.openxmlformats.org/drawingml/2006/main">
+                  <a:graphicData uri="http://schemas.microsoft.com/office/word/2010/wordprocessingShape">
+                    <wps:wsp>
+                      <wps:cNvSpPr/>
+                      <wps:spPr>
+                        <a:xfrm>
+                          <a:off x="0" y="0"/>
+                          <a:ext cx="466844" cy="3705225"/>
+                        </a:xfrm>
+                        <a:custGeom>
+                          <a:avLst/>
+                          <a:gdLst>
+                            <a:gd name="connsiteX0" fmla="*/ 466844 w 466844"/>
+                            <a:gd name="connsiteY0" fmla="*/ 3705225 h 3705225"/>
+                            <a:gd name="connsiteX1" fmla="*/ 119 w 466844"/>
+                            <a:gd name="connsiteY1" fmla="*/ 485775 h 3705225"/>
+                            <a:gd name="connsiteX2" fmla="*/ 419219 w 466844"/>
+                            <a:gd name="connsiteY2" fmla="*/ 0 h 3705225"/>
+                          </a:gdLst>
+                          <a:ahLst/>
+                          <a:cxnLst>
+                            <a:cxn ang="0">
+                              <a:pos x="connsiteX0" y="connsiteY0"/>
+                            </a:cxn>
+                            <a:cxn ang="0">
+                              <a:pos x="connsiteX1" y="connsiteY1"/>
+                            </a:cxn>
+                            <a:cxn ang="0">
+                              <a:pos x="connsiteX2" y="connsiteY2"/>
+                            </a:cxn>
+                          </a:cxnLst>
+                          <a:rect l="l" t="t" r="r" b="b"/>
+                          <a:pathLst>
+                            <a:path w="466844" h="3705225">
+                              <a:moveTo>
+                                <a:pt x="466844" y="3705225"/>
+                              </a:moveTo>
+                              <a:cubicBezTo>
+                                <a:pt x="237450" y="2404268"/>
+                                <a:pt x="8056" y="1103312"/>
+                                <a:pt x="119" y="485775"/>
+                              </a:cubicBezTo>
+                              <a:cubicBezTo>
+                                <a:pt x="-7818" y="-131762"/>
+                                <a:pt x="381119" y="36512"/>
+                                <a:pt x="419219" y="0"/>
+                              </a:cubicBezTo>
+                            </a:path>
+                          </a:pathLst>
+                        </a:custGeom>
+                        <a:noFill/>
+                        <a:ln>
+                          <a:tailEnd type="triangle"/>
+                        </a:ln>
+                      </wps:spPr>
+                      <wps:style>
+                        <a:lnRef idx="2">
+                          <a:schemeClr val="accent1">
+                            <a:shade val="50000"/>
+                          </a:schemeClr>
+                        </a:lnRef>
+                        <a:fillRef idx="1">
+                          <a:schemeClr val="accent1"/>
+                        </a:fillRef>
+                        <a:effectRef idx="0">
+                          <a:schemeClr val="accent1"/>
+                        </a:effectRef>
+                        <a:fontRef idx="minor">
+                          <a:schemeClr val="lt1"/>
+                        </a:fontRef>
+                      </wps:style>
+                      <wps:bodyPr rot="0" spcFirstLastPara="0" vertOverflow="overflow" horzOverflow="overflow" vert="horz" wrap="square" lIns="91440" tIns="45720" rIns="91440" bIns="45720" numCol="1" spcCol="0" rtlCol="0" fromWordArt="0" anchor="ctr" anchorCtr="0" forceAA="0" compatLnSpc="1">
+                        <a:prstTxWarp prst="textNoShape">
+                          <a:avLst/>
+                        </a:prstTxWarp>
+                        <a:noAutofit/>
+                      </wps:bodyPr>
+                    </wps:wsp>
+                  </a:graphicData>
+                </a:graphic>
+              </wp:anchor>
+            </w:drawing>
+          </mc:Choice>
+          <mc:Fallback>
+            <w:pict>
+              <v:shape w14:anchorId="09A1D507" id="Freeform 35" o:spid="_x0000_s1026" style="position:absolute;margin-left:-33.75pt;margin-top:35.25pt;width:36.75pt;height:291.75pt;z-index:251673600;visibility:visible;mso-wrap-style:square;mso-wrap-distance-left:9pt;mso-wrap-distance-top:0;mso-wrap-distance-right:9pt;mso-wrap-distance-bottom:0;mso-position-horizontal:absolute;mso-position-horizontal-relative:text;mso-position-vertical:absolute;mso-position-vertical-relative:text;v-text-anchor:middle" coordsize="466844,3705225" o:gfxdata="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" path="m466844,3705225c237450,2404268,8056,1103312,119,485775,-7818,-131762,381119,36512,419219,e" filled="f" strokecolor="#1f4d78 [1604]" strokeweight="1pt">
+                <v:stroke endarrow="block" joinstyle="miter"/>
+                <v:path arrowok="t" o:connecttype="custom" o:connectlocs="466844,3705225;119,485775;419219,0" o:connectangles="0,0,0"/>
+              </v:shape>
+            </w:pict>
+          </mc:Fallback>
+        </mc:AlternateContent>
+      </w:r>
+      <w:r>
+        <w:rPr>
+          <w:noProof/>
+        </w:rPr>
+        <mc:AlternateContent>
+          <mc:Choice Requires="wps">
+            <w:drawing>
+              <wp:anchor distT="0" distB="0" distL="114300" distR="114300" simplePos="0" relativeHeight="251672576" behindDoc="0" locked="0" layoutInCell="1" allowOverlap="1">
+                <wp:simplePos x="0" y="0"/>
+                <wp:positionH relativeFrom="column">
+                  <wp:posOffset>-476250</wp:posOffset>
+                </wp:positionH>
+                <wp:positionV relativeFrom="paragraph">
+                  <wp:posOffset>352425</wp:posOffset>
+                </wp:positionV>
+                <wp:extent cx="466725" cy="28575"/>
+                <wp:effectExtent l="0" t="57150" r="47625" b="66675"/>
+                <wp:wrapNone/>
+                <wp:docPr id="34" name="Straight Arrow Connector 34"/>
+                <wp:cNvGraphicFramePr/>
+                <a:graphic xmlns:a="http://schemas.openxmlformats.org/drawingml/2006/main">
+                  <a:graphicData uri="http://schemas.microsoft.com/office/word/2010/wordprocessingShape">
+                    <wps:wsp>
+                      <wps:cNvCnPr/>
+                      <wps:spPr>
+                        <a:xfrm flipV="1">
+                          <a:off x="0" y="0"/>
+                          <a:ext cx="466725" cy="28575"/>
+                        </a:xfrm>
+                        <a:prstGeom prst="straightConnector1">
+                          <a:avLst/>
+                        </a:prstGeom>
+                        <a:ln>
+                          <a:tailEnd type="triangle"/>
+                        </a:ln>
+                      </wps:spPr>
+                      <wps:style>
+                        <a:lnRef idx="1">
+                          <a:schemeClr val="accent1"/>
+                        </a:lnRef>
+                        <a:fillRef idx="0">
+                          <a:schemeClr val="accent1"/>
+                        </a:fillRef>
+                        <a:effectRef idx="0">
+                          <a:schemeClr val="accent1"/>
+                        </a:effectRef>
+                        <a:fontRef idx="minor">
+                          <a:schemeClr val="tx1"/>
+                        </a:fontRef>
+                      </wps:style>
+                      <wps:bodyPr/>
+                    </wps:wsp>
+                  </a:graphicData>
+                </a:graphic>
+              </wp:anchor>
+            </w:drawing>
+          </mc:Choice>
+          <mc:Fallback>
+            <w:pict>
+              <v:shapetype w14:anchorId="57B51765" id="_x0000_t32" coordsize="21600,21600" o:spt="32" o:oned="t" path="m,l21600,21600e" filled="f">
+                <v:path arrowok="t" fillok="f" o:connecttype="none"/>
+                <o:lock v:ext="edit" shapetype="t"/>
+              </v:shapetype>
+              <v:shape id="Straight Arrow Connector 34" o:spid="_x0000_s1026" type="#_x0000_t32" style="position:absolute;margin-left:-37.5pt;margin-top:27.75pt;width:36.75pt;height:2.25pt;flip:y;z-index:251672576;visibility:visible;mso-wrap-style:square;mso-wrap-distance-left:9pt;mso-wrap-distance-top:0;mso-wrap-distance-right:9pt;mso-wrap-distance-bottom:0;mso-position-horizontal:absolute;mso-position-horizontal-relative:text;mso-position-vertical:absolute;mso-position-vertical-relative:text" o:gfxdata="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" strokecolor="#5b9bd5 [3204]" strokeweight=".5pt">
+                <v:stroke endarrow="block" joinstyle="miter"/>
+              </v:shape>
+            </w:pict>
+          </mc:Fallback>
+        </mc:AlternateContent>
+      </w:r>
+      <w:r>
+        <w:rPr>
+          <w:noProof/>
+        </w:rPr>
+        <mc:AlternateContent>
+          <mc:Choice Requires="wps">
+            <w:drawing>
+              <wp:anchor distT="0" distB="0" distL="114300" distR="114300" simplePos="0" relativeHeight="251671552" behindDoc="0" locked="0" layoutInCell="1" allowOverlap="1" wp14:anchorId="7C7BEE89" wp14:editId="397B0757">
+                <wp:simplePos x="0" y="0"/>
+                <wp:positionH relativeFrom="column">
+                  <wp:posOffset>-485775</wp:posOffset>
+                </wp:positionH>
+                <wp:positionV relativeFrom="paragraph">
+                  <wp:posOffset>381000</wp:posOffset>
+                </wp:positionV>
+                <wp:extent cx="57150" cy="6115050"/>
+                <wp:effectExtent l="0" t="0" r="19050" b="19050"/>
+                <wp:wrapNone/>
+                <wp:docPr id="33" name="Straight Connector 33"/>
+                <wp:cNvGraphicFramePr/>
+                <a:graphic xmlns:a="http://schemas.openxmlformats.org/drawingml/2006/main">
+                  <a:graphicData uri="http://schemas.microsoft.com/office/word/2010/wordprocessingShape">
+                    <wps:wsp>
+                      <wps:cNvCnPr/>
+                      <wps:spPr>
+                        <a:xfrm flipH="1" flipV="1">
+                          <a:off x="0" y="0"/>
+                          <a:ext cx="57150" cy="6115050"/>
+                        </a:xfrm>
+                        <a:prstGeom prst="line">
+                          <a:avLst/>
+                        </a:prstGeom>
+                      </wps:spPr>
+                      <wps:style>
+                        <a:lnRef idx="1">
+                          <a:schemeClr val="accent1"/>
+                        </a:lnRef>
+                        <a:fillRef idx="0">
+                          <a:schemeClr val="accent1"/>
+                        </a:fillRef>
+                        <a:effectRef idx="0">
+                          <a:schemeClr val="accent1"/>
+                        </a:effectRef>
+                        <a:fontRef idx="minor">
+                          <a:schemeClr val="tx1"/>
+                        </a:fontRef>
+                      </wps:style>
+                      <wps:bodyPr/>
+                    </wps:wsp>
+                  </a:graphicData>
+                </a:graphic>
+                <wp14:sizeRelH relativeFrom="margin">
+                  <wp14:pctWidth>0</wp14:pctWidth>
+                </wp14:sizeRelH>
+                <wp14:sizeRelV relativeFrom="margin">
+                  <wp14:pctHeight>0</wp14:pctHeight>
+                </wp14:sizeRelV>
+              </wp:anchor>
+            </w:drawing>
+          </mc:Choice>
+          <mc:Fallback>
+            <w:pict>
+              <v:line w14:anchorId="3B69C77B" id="Straight Connector 33" o:spid="_x0000_s1026" style="position:absolute;flip:x y;z-index:251671552;visibility:visible;mso-wrap-style:square;mso-width-percent:0;mso-height-percent:0;mso-wrap-distance-left:9pt;mso-wrap-distance-top:0;mso-wrap-distance-right:9pt;mso-wrap-distance-bottom:0;mso-position-horizontal:absolute;mso-position-horizontal-relative:text;mso-position-vertical:absolute;mso-position-vertical-relative:text;mso-width-percent:0;mso-height-percent:0;mso-width-relative:margin;mso-height-relative:margin" from="-38.25pt,30pt" to="-33.75pt,511.5pt" o:gfxdata="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" strokecolor="#5b9bd5 [3204]" strokeweight=".5pt">
+                <v:stroke joinstyle="miter"/>
+              </v:line>
+            </w:pict>
+          </mc:Fallback>
+        </mc:AlternateContent>
+      </w:r>
       <w:r>
         <w:t>CUSTOMER</w:t>
       </w:r>
@@ -66,7 +323,121 @@
         </w:tc>
       </w:tr>
     </w:tbl>
-    <w:p/>
+    <w:p>
+      <w:r>
+        <w:rPr>
+          <w:noProof/>
+        </w:rPr>
+        <mc:AlternateContent>
+          <mc:Choice Requires="wps">
+            <w:drawing>
+              <wp:anchor distT="0" distB="0" distL="114300" distR="114300" simplePos="0" relativeHeight="251659264" behindDoc="0" locked="0" layoutInCell="1" allowOverlap="1" wp14:anchorId="537153B9" wp14:editId="3DA5B10E">
+                <wp:simplePos x="0" y="0"/>
+                <wp:positionH relativeFrom="column">
+                  <wp:posOffset>-352577</wp:posOffset>
+                </wp:positionH>
+                <wp:positionV relativeFrom="paragraph">
+                  <wp:posOffset>7620</wp:posOffset>
+                </wp:positionV>
+                <wp:extent cx="419252" cy="1304925"/>
+                <wp:effectExtent l="0" t="38100" r="57150" b="28575"/>
+                <wp:wrapNone/>
+                <wp:docPr id="8" name="Freeform 8"/>
+                <wp:cNvGraphicFramePr/>
+                <a:graphic xmlns:a="http://schemas.openxmlformats.org/drawingml/2006/main">
+                  <a:graphicData uri="http://schemas.microsoft.com/office/word/2010/wordprocessingShape">
+                    <wps:wsp>
+                      <wps:cNvSpPr/>
+                      <wps:spPr>
+                        <a:xfrm>
+                          <a:off x="0" y="0"/>
+                          <a:ext cx="419252" cy="1304925"/>
+                        </a:xfrm>
+                        <a:custGeom>
+                          <a:avLst/>
+                          <a:gdLst>
+                            <a:gd name="connsiteX0" fmla="*/ 381152 w 419252"/>
+                            <a:gd name="connsiteY0" fmla="*/ 1304925 h 1304925"/>
+                            <a:gd name="connsiteX1" fmla="*/ 152 w 419252"/>
+                            <a:gd name="connsiteY1" fmla="*/ 628650 h 1304925"/>
+                            <a:gd name="connsiteX2" fmla="*/ 419252 w 419252"/>
+                            <a:gd name="connsiteY2" fmla="*/ 0 h 1304925"/>
+                          </a:gdLst>
+                          <a:ahLst/>
+                          <a:cxnLst>
+                            <a:cxn ang="0">
+                              <a:pos x="connsiteX0" y="connsiteY0"/>
+                            </a:cxn>
+                            <a:cxn ang="0">
+                              <a:pos x="connsiteX1" y="connsiteY1"/>
+                            </a:cxn>
+                            <a:cxn ang="0">
+                              <a:pos x="connsiteX2" y="connsiteY2"/>
+                            </a:cxn>
+                          </a:cxnLst>
+                          <a:rect l="l" t="t" r="r" b="b"/>
+                          <a:pathLst>
+                            <a:path w="419252" h="1304925">
+                              <a:moveTo>
+                                <a:pt x="381152" y="1304925"/>
+                              </a:moveTo>
+                              <a:cubicBezTo>
+                                <a:pt x="187477" y="1075531"/>
+                                <a:pt x="-6198" y="846137"/>
+                                <a:pt x="152" y="628650"/>
+                              </a:cubicBezTo>
+                              <a:cubicBezTo>
+                                <a:pt x="6502" y="411163"/>
+                                <a:pt x="320827" y="28575"/>
+                                <a:pt x="419252" y="0"/>
+                              </a:cubicBezTo>
+                            </a:path>
+                          </a:pathLst>
+                        </a:custGeom>
+                        <a:noFill/>
+                        <a:ln>
+                          <a:tailEnd type="triangle"/>
+                        </a:ln>
+                      </wps:spPr>
+                      <wps:style>
+                        <a:lnRef idx="2">
+                          <a:schemeClr val="accent1">
+                            <a:shade val="50000"/>
+                          </a:schemeClr>
+                        </a:lnRef>
+                        <a:fillRef idx="1">
+                          <a:schemeClr val="accent1"/>
+                        </a:fillRef>
+                        <a:effectRef idx="0">
+                          <a:schemeClr val="accent1"/>
+                        </a:effectRef>
+                        <a:fontRef idx="minor">
+                          <a:schemeClr val="lt1"/>
+                        </a:fontRef>
+                      </wps:style>
+                      <wps:bodyPr rot="0" spcFirstLastPara="0" vertOverflow="overflow" horzOverflow="overflow" vert="horz" wrap="square" lIns="91440" tIns="45720" rIns="91440" bIns="45720" numCol="1" spcCol="0" rtlCol="0" fromWordArt="0" anchor="ctr" anchorCtr="0" forceAA="0" compatLnSpc="1">
+                        <a:prstTxWarp prst="textNoShape">
+                          <a:avLst/>
+                        </a:prstTxWarp>
+                        <a:noAutofit/>
+                      </wps:bodyPr>
+                    </wps:wsp>
+                  </a:graphicData>
+                </a:graphic>
+              </wp:anchor>
+            </w:drawing>
+          </mc:Choice>
+          <mc:Fallback>
+            <w:pict>
+              <v:shape w14:anchorId="48240471" id="Freeform 8" o:spid="_x0000_s1026" style="position:absolute;margin-left:-27.75pt;margin-top:.6pt;width:33pt;height:102.75pt;z-index:251659264;visibility:visible;mso-wrap-style:square;mso-wrap-distance-left:9pt;mso-wrap-distance-top:0;mso-wrap-distance-right:9pt;mso-wrap-distance-bottom:0;mso-position-horizontal:absolute;mso-position-horizontal-relative:text;mso-position-vertical:absolute;mso-position-vertical-relative:text;v-text-anchor:middle" coordsize="419252,1304925" o:gfxdata="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" path="m381152,1304925c187477,1075531,-6198,846137,152,628650,6502,411163,320827,28575,419252,e" filled="f" strokecolor="#1f4d78 [1604]" strokeweight="1pt">
+                <v:stroke endarrow="block" joinstyle="miter"/>
+                <v:path arrowok="t" o:connecttype="custom" o:connectlocs="381152,1304925;152,628650;419252,0" o:connectangles="0,0,0"/>
+              </v:shape>
+            </w:pict>
+          </mc:Fallback>
+        </mc:AlternateContent>
+      </w:r>
+    </w:p>
     <w:p>
       <w:r>
         <w:t>MAGAZINE</w:t>
@@ -96,6 +467,73 @@
             </w:pPr>
             <w:r>
               <w:rPr>
+                <w:noProof/>
+                <w:u w:val="single"/>
+              </w:rPr>
+              <mc:AlternateContent>
+                <mc:Choice Requires="wps">
+                  <w:drawing>
+                    <wp:anchor distT="0" distB="0" distL="114300" distR="114300" simplePos="0" relativeHeight="251660288" behindDoc="0" locked="0" layoutInCell="1" allowOverlap="1" wp14:anchorId="2859B437" wp14:editId="14635888">
+                      <wp:simplePos x="0" y="0"/>
+                      <wp:positionH relativeFrom="column">
+                        <wp:posOffset>680720</wp:posOffset>
+                      </wp:positionH>
+                      <wp:positionV relativeFrom="paragraph">
+                        <wp:posOffset>163195</wp:posOffset>
+                      </wp:positionV>
+                      <wp:extent cx="9525" cy="571500"/>
+                      <wp:effectExtent l="76200" t="38100" r="66675" b="19050"/>
+                      <wp:wrapNone/>
+                      <wp:docPr id="10" name="Straight Arrow Connector 10"/>
+                      <wp:cNvGraphicFramePr/>
+                      <a:graphic xmlns:a="http://schemas.openxmlformats.org/drawingml/2006/main">
+                        <a:graphicData uri="http://schemas.microsoft.com/office/word/2010/wordprocessingShape">
+                          <wps:wsp>
+                            <wps:cNvCnPr/>
+                            <wps:spPr>
+                              <a:xfrm flipH="1" flipV="1">
+                                <a:off x="0" y="0"/>
+                                <a:ext cx="9525" cy="571500"/>
+                              </a:xfrm>
+                              <a:prstGeom prst="straightConnector1">
+                                <a:avLst/>
+                              </a:prstGeom>
+                              <a:ln>
+                                <a:tailEnd type="triangle"/>
+                              </a:ln>
+                            </wps:spPr>
+                            <wps:style>
+                              <a:lnRef idx="1">
+                                <a:schemeClr val="accent1"/>
+                              </a:lnRef>
+                              <a:fillRef idx="0">
+                                <a:schemeClr val="accent1"/>
+                              </a:fillRef>
+                              <a:effectRef idx="0">
+                                <a:schemeClr val="accent1"/>
+                              </a:effectRef>
+                              <a:fontRef idx="minor">
+                                <a:schemeClr val="tx1"/>
+                              </a:fontRef>
+                            </wps:style>
+                            <wps:bodyPr/>
+                          </wps:wsp>
+                        </a:graphicData>
+                      </a:graphic>
+                    </wp:anchor>
+                  </w:drawing>
+                </mc:Choice>
+                <mc:Fallback>
+                  <w:pict>
+                    <v:shape w14:anchorId="345C1BE3" id="Straight Arrow Connector 10" o:spid="_x0000_s1026" type="#_x0000_t32" style="position:absolute;margin-left:53.6pt;margin-top:12.85pt;width:.75pt;height:45pt;flip:x y;z-index:251660288;visibility:visible;mso-wrap-style:square;mso-wrap-distance-left:9pt;mso-wrap-distance-top:0;mso-wrap-distance-right:9pt;mso-wrap-distance-bottom:0;mso-position-horizontal:absolute;mso-position-horizontal-relative:text;mso-position-vertical:absolute;mso-position-vertical-relative:text" o:gfxdata="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" strokecolor="#5b9bd5 [3204]" strokeweight=".5pt">
+                      <v:stroke endarrow="block" joinstyle="miter"/>
+                    </v:shape>
+                  </w:pict>
+                </mc:Fallback>
+              </mc:AlternateContent>
+            </w:r>
+            <w:r>
+              <w:rPr>
                 <w:u w:val="single"/>
               </w:rPr>
               <w:t>Name</w:t>
@@ -135,22 +573,26 @@
     <w:tbl>
       <w:tblPr>
         <w:tblStyle w:val="TableGrid"/>
-        <w:tblW w:w="0" w:type="auto"/>
+        <w:tblW w:w="9445" w:type="dxa"/>
         <w:tblLook w:val="04A0" w:firstRow="1" w:lastRow="0" w:firstColumn="1" w:lastColumn="0" w:noHBand="0" w:noVBand="1"/>
       </w:tblPr>
       <w:tblGrid>
-        <w:gridCol w:w="1216"/>
-        <w:gridCol w:w="1235"/>
-        <w:gridCol w:w="1309"/>
-        <w:gridCol w:w="1294"/>
+        <w:gridCol w:w="829"/>
+        <w:gridCol w:w="906"/>
+        <w:gridCol w:w="1223"/>
+        <w:gridCol w:w="1155"/>
         <w:gridCol w:w="1764"/>
-        <w:gridCol w:w="1320"/>
-        <w:gridCol w:w="1212"/>
+        <w:gridCol w:w="1445"/>
+        <w:gridCol w:w="1266"/>
+        <w:gridCol w:w="857"/>
       </w:tblGrid>
       <w:tr>
-        <w:tc>
-          <w:tcPr>
-            <w:tcW w:w="1335" w:type="dxa"/>
+        <w:trPr>
+          <w:trHeight w:val="413"/>
+        </w:trPr>
+        <w:tc>
+          <w:tcPr>
+            <w:tcW w:w="978" w:type="dxa"/>
           </w:tcPr>
           <w:p>
             <w:pPr>
@@ -158,6 +600,73 @@
                 <w:u w:val="single"/>
               </w:rPr>
             </w:pPr>
+            <w:r>
+              <w:rPr>
+                <w:noProof/>
+                <w:u w:val="single"/>
+              </w:rPr>
+              <mc:AlternateContent>
+                <mc:Choice Requires="wps">
+                  <w:drawing>
+                    <wp:anchor distT="0" distB="0" distL="114300" distR="114300" simplePos="0" relativeHeight="251661312" behindDoc="0" locked="0" layoutInCell="1" allowOverlap="1" wp14:anchorId="49C91EDC" wp14:editId="43B1C82C">
+                      <wp:simplePos x="0" y="0"/>
+                      <wp:positionH relativeFrom="column">
+                        <wp:posOffset>166370</wp:posOffset>
+                      </wp:positionH>
+                      <wp:positionV relativeFrom="paragraph">
+                        <wp:posOffset>247015</wp:posOffset>
+                      </wp:positionV>
+                      <wp:extent cx="9525" cy="581025"/>
+                      <wp:effectExtent l="38100" t="38100" r="66675" b="28575"/>
+                      <wp:wrapNone/>
+                      <wp:docPr id="11" name="Straight Arrow Connector 11"/>
+                      <wp:cNvGraphicFramePr/>
+                      <a:graphic xmlns:a="http://schemas.openxmlformats.org/drawingml/2006/main">
+                        <a:graphicData uri="http://schemas.microsoft.com/office/word/2010/wordprocessingShape">
+                          <wps:wsp>
+                            <wps:cNvCnPr/>
+                            <wps:spPr>
+                              <a:xfrm flipV="1">
+                                <a:off x="0" y="0"/>
+                                <a:ext cx="9525" cy="581025"/>
+                              </a:xfrm>
+                              <a:prstGeom prst="straightConnector1">
+                                <a:avLst/>
+                              </a:prstGeom>
+                              <a:ln>
+                                <a:tailEnd type="triangle"/>
+                              </a:ln>
+                            </wps:spPr>
+                            <wps:style>
+                              <a:lnRef idx="1">
+                                <a:schemeClr val="accent1"/>
+                              </a:lnRef>
+                              <a:fillRef idx="0">
+                                <a:schemeClr val="accent1"/>
+                              </a:fillRef>
+                              <a:effectRef idx="0">
+                                <a:schemeClr val="accent1"/>
+                              </a:effectRef>
+                              <a:fontRef idx="minor">
+                                <a:schemeClr val="tx1"/>
+                              </a:fontRef>
+                            </wps:style>
+                            <wps:bodyPr/>
+                          </wps:wsp>
+                        </a:graphicData>
+                      </a:graphic>
+                    </wp:anchor>
+                  </w:drawing>
+                </mc:Choice>
+                <mc:Fallback>
+                  <w:pict>
+                    <v:shape w14:anchorId="6E975DB7" id="Straight Arrow Connector 11" o:spid="_x0000_s1026" type="#_x0000_t32" style="position:absolute;margin-left:13.1pt;margin-top:19.45pt;width:.75pt;height:45.75pt;flip:y;z-index:251661312;visibility:visible;mso-wrap-style:square;mso-wrap-distance-left:9pt;mso-wrap-distance-top:0;mso-wrap-distance-right:9pt;mso-wrap-distance-bottom:0;mso-position-horizontal:absolute;mso-position-horizontal-relative:text;mso-position-vertical:absolute;mso-position-vertical-relative:text" o:gfxdata="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" strokecolor="#5b9bd5 [3204]" strokeweight=".5pt">
+                      <v:stroke endarrow="block" joinstyle="miter"/>
+                    </v:shape>
+                  </w:pict>
+                </mc:Fallback>
+              </mc:AlternateContent>
+            </w:r>
             <w:proofErr w:type="spellStart"/>
             <w:r>
               <w:rPr>
@@ -170,7 +679,7 @@
         </w:tc>
         <w:tc>
           <w:tcPr>
-            <w:tcW w:w="1335" w:type="dxa"/>
+            <w:tcW w:w="1032" w:type="dxa"/>
           </w:tcPr>
           <w:p>
             <w:pPr>
@@ -180,6 +689,73 @@
             </w:pPr>
             <w:r>
               <w:rPr>
+                <w:noProof/>
+                <w:u w:val="single"/>
+              </w:rPr>
+              <mc:AlternateContent>
+                <mc:Choice Requires="wps">
+                  <w:drawing>
+                    <wp:anchor distT="0" distB="0" distL="114300" distR="114300" simplePos="0" relativeHeight="251662336" behindDoc="0" locked="0" layoutInCell="1" allowOverlap="1" wp14:anchorId="16590931" wp14:editId="70C26208">
+                      <wp:simplePos x="0" y="0"/>
+                      <wp:positionH relativeFrom="column">
+                        <wp:posOffset>125730</wp:posOffset>
+                      </wp:positionH>
+                      <wp:positionV relativeFrom="paragraph">
+                        <wp:posOffset>256540</wp:posOffset>
+                      </wp:positionV>
+                      <wp:extent cx="0" cy="600075"/>
+                      <wp:effectExtent l="76200" t="38100" r="57150" b="9525"/>
+                      <wp:wrapNone/>
+                      <wp:docPr id="13" name="Straight Arrow Connector 13"/>
+                      <wp:cNvGraphicFramePr/>
+                      <a:graphic xmlns:a="http://schemas.openxmlformats.org/drawingml/2006/main">
+                        <a:graphicData uri="http://schemas.microsoft.com/office/word/2010/wordprocessingShape">
+                          <wps:wsp>
+                            <wps:cNvCnPr/>
+                            <wps:spPr>
+                              <a:xfrm flipV="1">
+                                <a:off x="0" y="0"/>
+                                <a:ext cx="0" cy="600075"/>
+                              </a:xfrm>
+                              <a:prstGeom prst="straightConnector1">
+                                <a:avLst/>
+                              </a:prstGeom>
+                              <a:ln>
+                                <a:tailEnd type="triangle"/>
+                              </a:ln>
+                            </wps:spPr>
+                            <wps:style>
+                              <a:lnRef idx="1">
+                                <a:schemeClr val="accent1"/>
+                              </a:lnRef>
+                              <a:fillRef idx="0">
+                                <a:schemeClr val="accent1"/>
+                              </a:fillRef>
+                              <a:effectRef idx="0">
+                                <a:schemeClr val="accent1"/>
+                              </a:effectRef>
+                              <a:fontRef idx="minor">
+                                <a:schemeClr val="tx1"/>
+                              </a:fontRef>
+                            </wps:style>
+                            <wps:bodyPr/>
+                          </wps:wsp>
+                        </a:graphicData>
+                      </a:graphic>
+                    </wp:anchor>
+                  </w:drawing>
+                </mc:Choice>
+                <mc:Fallback>
+                  <w:pict>
+                    <v:shape w14:anchorId="1CCB4B5D" id="Straight Arrow Connector 13" o:spid="_x0000_s1026" type="#_x0000_t32" style="position:absolute;margin-left:9.9pt;margin-top:20.2pt;width:0;height:47.25pt;flip:y;z-index:251662336;visibility:visible;mso-wrap-style:square;mso-wrap-distance-left:9pt;mso-wrap-distance-top:0;mso-wrap-distance-right:9pt;mso-wrap-distance-bottom:0;mso-position-horizontal:absolute;mso-position-horizontal-relative:text;mso-position-vertical:absolute;mso-position-vertical-relative:text" o:gfxdata="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" strokecolor="#5b9bd5 [3204]" strokeweight=".5pt">
+                      <v:stroke endarrow="block" joinstyle="miter"/>
+                    </v:shape>
+                  </w:pict>
+                </mc:Fallback>
+              </mc:AlternateContent>
+            </w:r>
+            <w:r>
+              <w:rPr>
                 <w:u w:val="single"/>
               </w:rPr>
               <w:t>Name</w:t>
@@ -188,7 +764,7 @@
         </w:tc>
         <w:tc>
           <w:tcPr>
-            <w:tcW w:w="1336" w:type="dxa"/>
+            <w:tcW w:w="1256" w:type="dxa"/>
           </w:tcPr>
           <w:p>
             <w:proofErr w:type="spellStart"/>
@@ -200,7 +776,7 @@
         </w:tc>
         <w:tc>
           <w:tcPr>
-            <w:tcW w:w="1336" w:type="dxa"/>
+            <w:tcW w:w="1209" w:type="dxa"/>
           </w:tcPr>
           <w:p>
             <w:proofErr w:type="spellStart"/>
@@ -212,7 +788,7 @@
         </w:tc>
         <w:tc>
           <w:tcPr>
-            <w:tcW w:w="1336" w:type="dxa"/>
+            <w:tcW w:w="1764" w:type="dxa"/>
           </w:tcPr>
           <w:p>
             <w:proofErr w:type="spellStart"/>
@@ -224,11 +800,23 @@
         </w:tc>
         <w:tc>
           <w:tcPr>
-            <w:tcW w:w="1336" w:type="dxa"/>
+            <w:tcW w:w="863" w:type="dxa"/>
           </w:tcPr>
           <w:p>
             <w:proofErr w:type="spellStart"/>
             <w:r>
+              <w:t>No_Of_Issues</w:t>
+            </w:r>
+            <w:proofErr w:type="spellEnd"/>
+          </w:p>
+        </w:tc>
+        <w:tc>
+          <w:tcPr>
+            <w:tcW w:w="1287" w:type="dxa"/>
+          </w:tcPr>
+          <w:p>
+            <w:proofErr w:type="spellStart"/>
+            <w:r>
               <w:t>Active_Flag</w:t>
             </w:r>
             <w:proofErr w:type="spellEnd"/>
@@ -236,7 +824,7 @@
         </w:tc>
         <w:tc>
           <w:tcPr>
-            <w:tcW w:w="1336" w:type="dxa"/>
+            <w:tcW w:w="1056" w:type="dxa"/>
           </w:tcPr>
           <w:p>
             <w:r>
@@ -261,14 +849,14 @@
         <w:tblLook w:val="04A0" w:firstRow="1" w:lastRow="0" w:firstColumn="1" w:lastColumn="0" w:noHBand="0" w:noVBand="1"/>
       </w:tblPr>
       <w:tblGrid>
-        <w:gridCol w:w="3116"/>
-        <w:gridCol w:w="3117"/>
-        <w:gridCol w:w="3117"/>
+        <w:gridCol w:w="805"/>
+        <w:gridCol w:w="900"/>
+        <w:gridCol w:w="1260"/>
       </w:tblGrid>
       <w:tr>
         <w:tc>
           <w:tcPr>
-            <w:tcW w:w="3116" w:type="dxa"/>
+            <w:tcW w:w="805" w:type="dxa"/>
           </w:tcPr>
           <w:p>
             <w:pPr>
@@ -288,7 +876,7 @@
         </w:tc>
         <w:tc>
           <w:tcPr>
-            <w:tcW w:w="3117" w:type="dxa"/>
+            <w:tcW w:w="900" w:type="dxa"/>
           </w:tcPr>
           <w:p>
             <w:pPr>
@@ -306,7 +894,7 @@
         </w:tc>
         <w:tc>
           <w:tcPr>
-            <w:tcW w:w="3117" w:type="dxa"/>
+            <w:tcW w:w="1260" w:type="dxa"/>
           </w:tcPr>
           <w:p>
             <w:r>
@@ -345,6 +933,73 @@
                 <w:u w:val="single"/>
               </w:rPr>
             </w:pPr>
+            <w:r>
+              <w:rPr>
+                <w:noProof/>
+                <w:u w:val="single"/>
+              </w:rPr>
+              <mc:AlternateContent>
+                <mc:Choice Requires="wps">
+                  <w:drawing>
+                    <wp:anchor distT="0" distB="0" distL="114300" distR="114300" simplePos="0" relativeHeight="251666432" behindDoc="0" locked="0" layoutInCell="1" allowOverlap="1">
+                      <wp:simplePos x="0" y="0"/>
+                      <wp:positionH relativeFrom="column">
+                        <wp:posOffset>671195</wp:posOffset>
+                      </wp:positionH>
+                      <wp:positionV relativeFrom="paragraph">
+                        <wp:posOffset>151130</wp:posOffset>
+                      </wp:positionV>
+                      <wp:extent cx="9525" cy="600075"/>
+                      <wp:effectExtent l="76200" t="38100" r="66675" b="28575"/>
+                      <wp:wrapNone/>
+                      <wp:docPr id="18" name="Straight Arrow Connector 18"/>
+                      <wp:cNvGraphicFramePr/>
+                      <a:graphic xmlns:a="http://schemas.openxmlformats.org/drawingml/2006/main">
+                        <a:graphicData uri="http://schemas.microsoft.com/office/word/2010/wordprocessingShape">
+                          <wps:wsp>
+                            <wps:cNvCnPr/>
+                            <wps:spPr>
+                              <a:xfrm flipH="1" flipV="1">
+                                <a:off x="0" y="0"/>
+                                <a:ext cx="9525" cy="600075"/>
+                              </a:xfrm>
+                              <a:prstGeom prst="straightConnector1">
+                                <a:avLst/>
+                              </a:prstGeom>
+                              <a:ln>
+                                <a:tailEnd type="triangle"/>
+                              </a:ln>
+                            </wps:spPr>
+                            <wps:style>
+                              <a:lnRef idx="1">
+                                <a:schemeClr val="accent1"/>
+                              </a:lnRef>
+                              <a:fillRef idx="0">
+                                <a:schemeClr val="accent1"/>
+                              </a:fillRef>
+                              <a:effectRef idx="0">
+                                <a:schemeClr val="accent1"/>
+                              </a:effectRef>
+                              <a:fontRef idx="minor">
+                                <a:schemeClr val="tx1"/>
+                              </a:fontRef>
+                            </wps:style>
+                            <wps:bodyPr/>
+                          </wps:wsp>
+                        </a:graphicData>
+                      </a:graphic>
+                    </wp:anchor>
+                  </w:drawing>
+                </mc:Choice>
+                <mc:Fallback>
+                  <w:pict>
+                    <v:shape w14:anchorId="5D088C5A" id="Straight Arrow Connector 18" o:spid="_x0000_s1026" type="#_x0000_t32" style="position:absolute;margin-left:52.85pt;margin-top:11.9pt;width:.75pt;height:47.25pt;flip:x y;z-index:251666432;visibility:visible;mso-wrap-style:square;mso-wrap-distance-left:9pt;mso-wrap-distance-top:0;mso-wrap-distance-right:9pt;mso-wrap-distance-bottom:0;mso-position-horizontal:absolute;mso-position-horizontal-relative:text;mso-position-vertical:absolute;mso-position-vertical-relative:text" o:gfxdata="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" strokecolor="#5b9bd5 [3204]" strokeweight=".5pt">
+                      <v:stroke endarrow="block" joinstyle="miter"/>
+                    </v:shape>
+                  </w:pict>
+                </mc:Fallback>
+              </mc:AlternateContent>
+            </w:r>
             <w:r>
               <w:rPr>
                 <w:u w:val="single"/>
@@ -424,6 +1079,73 @@
             </w:pPr>
             <w:r>
               <w:rPr>
+                <w:noProof/>
+                <w:u w:val="single"/>
+              </w:rPr>
+              <mc:AlternateContent>
+                <mc:Choice Requires="wps">
+                  <w:drawing>
+                    <wp:anchor distT="0" distB="0" distL="114300" distR="114300" simplePos="0" relativeHeight="251665408" behindDoc="0" locked="0" layoutInCell="1" allowOverlap="1">
+                      <wp:simplePos x="0" y="0"/>
+                      <wp:positionH relativeFrom="column">
+                        <wp:posOffset>379730</wp:posOffset>
+                      </wp:positionH>
+                      <wp:positionV relativeFrom="paragraph">
+                        <wp:posOffset>168275</wp:posOffset>
+                      </wp:positionV>
+                      <wp:extent cx="0" cy="600075"/>
+                      <wp:effectExtent l="76200" t="38100" r="57150" b="9525"/>
+                      <wp:wrapNone/>
+                      <wp:docPr id="17" name="Straight Arrow Connector 17"/>
+                      <wp:cNvGraphicFramePr/>
+                      <a:graphic xmlns:a="http://schemas.openxmlformats.org/drawingml/2006/main">
+                        <a:graphicData uri="http://schemas.microsoft.com/office/word/2010/wordprocessingShape">
+                          <wps:wsp>
+                            <wps:cNvCnPr/>
+                            <wps:spPr>
+                              <a:xfrm flipV="1">
+                                <a:off x="0" y="0"/>
+                                <a:ext cx="0" cy="600075"/>
+                              </a:xfrm>
+                              <a:prstGeom prst="straightConnector1">
+                                <a:avLst/>
+                              </a:prstGeom>
+                              <a:ln>
+                                <a:tailEnd type="triangle"/>
+                              </a:ln>
+                            </wps:spPr>
+                            <wps:style>
+                              <a:lnRef idx="1">
+                                <a:schemeClr val="accent1"/>
+                              </a:lnRef>
+                              <a:fillRef idx="0">
+                                <a:schemeClr val="accent1"/>
+                              </a:fillRef>
+                              <a:effectRef idx="0">
+                                <a:schemeClr val="accent1"/>
+                              </a:effectRef>
+                              <a:fontRef idx="minor">
+                                <a:schemeClr val="tx1"/>
+                              </a:fontRef>
+                            </wps:style>
+                            <wps:bodyPr/>
+                          </wps:wsp>
+                        </a:graphicData>
+                      </a:graphic>
+                    </wp:anchor>
+                  </w:drawing>
+                </mc:Choice>
+                <mc:Fallback>
+                  <w:pict>
+                    <v:shape w14:anchorId="2F683798" id="Straight Arrow Connector 17" o:spid="_x0000_s1026" type="#_x0000_t32" style="position:absolute;margin-left:29.9pt;margin-top:13.25pt;width:0;height:47.25pt;flip:y;z-index:251665408;visibility:visible;mso-wrap-style:square;mso-wrap-distance-left:9pt;mso-wrap-distance-top:0;mso-wrap-distance-right:9pt;mso-wrap-distance-bottom:0;mso-position-horizontal:absolute;mso-position-horizontal-relative:text;mso-position-vertical:absolute;mso-position-vertical-relative:text" o:gfxdata="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" strokecolor="#5b9bd5 [3204]" strokeweight=".5pt">
+                      <v:stroke endarrow="block" joinstyle="miter"/>
+                    </v:shape>
+                  </w:pict>
+                </mc:Fallback>
+              </mc:AlternateContent>
+            </w:r>
+            <w:r>
+              <w:rPr>
                 <w:u w:val="single"/>
               </w:rPr>
               <w:t>Name</w:t>
@@ -502,7 +1224,74 @@
         </w:tc>
       </w:tr>
     </w:tbl>
-    <w:p/>
+    <w:p>
+      <w:r>
+        <w:rPr>
+          <w:noProof/>
+        </w:rPr>
+        <mc:AlternateContent>
+          <mc:Choice Requires="wps">
+            <w:drawing>
+              <wp:anchor distT="0" distB="0" distL="114300" distR="114300" simplePos="0" relativeHeight="251664384" behindDoc="0" locked="0" layoutInCell="1" allowOverlap="1">
+                <wp:simplePos x="0" y="0"/>
+                <wp:positionH relativeFrom="column">
+                  <wp:posOffset>247650</wp:posOffset>
+                </wp:positionH>
+                <wp:positionV relativeFrom="paragraph">
+                  <wp:posOffset>10160</wp:posOffset>
+                </wp:positionV>
+                <wp:extent cx="9525" cy="590550"/>
+                <wp:effectExtent l="38100" t="38100" r="66675" b="19050"/>
+                <wp:wrapNone/>
+                <wp:docPr id="15" name="Straight Arrow Connector 15"/>
+                <wp:cNvGraphicFramePr/>
+                <a:graphic xmlns:a="http://schemas.openxmlformats.org/drawingml/2006/main">
+                  <a:graphicData uri="http://schemas.microsoft.com/office/word/2010/wordprocessingShape">
+                    <wps:wsp>
+                      <wps:cNvCnPr/>
+                      <wps:spPr>
+                        <a:xfrm flipV="1">
+                          <a:off x="0" y="0"/>
+                          <a:ext cx="9525" cy="590550"/>
+                        </a:xfrm>
+                        <a:prstGeom prst="straightConnector1">
+                          <a:avLst/>
+                        </a:prstGeom>
+                        <a:ln>
+                          <a:tailEnd type="triangle"/>
+                        </a:ln>
+                      </wps:spPr>
+                      <wps:style>
+                        <a:lnRef idx="1">
+                          <a:schemeClr val="accent1"/>
+                        </a:lnRef>
+                        <a:fillRef idx="0">
+                          <a:schemeClr val="accent1"/>
+                        </a:fillRef>
+                        <a:effectRef idx="0">
+                          <a:schemeClr val="accent1"/>
+                        </a:effectRef>
+                        <a:fontRef idx="minor">
+                          <a:schemeClr val="tx1"/>
+                        </a:fontRef>
+                      </wps:style>
+                      <wps:bodyPr/>
+                    </wps:wsp>
+                  </a:graphicData>
+                </a:graphic>
+              </wp:anchor>
+            </w:drawing>
+          </mc:Choice>
+          <mc:Fallback>
+            <w:pict>
+              <v:shape w14:anchorId="1D5A7B7B" id="Straight Arrow Connector 15" o:spid="_x0000_s1026" type="#_x0000_t32" style="position:absolute;margin-left:19.5pt;margin-top:.8pt;width:.75pt;height:46.5pt;flip:y;z-index:251664384;visibility:visible;mso-wrap-style:square;mso-wrap-distance-left:9pt;mso-wrap-distance-top:0;mso-wrap-distance-right:9pt;mso-wrap-distance-bottom:0;mso-position-horizontal:absolute;mso-position-horizontal-relative:text;mso-position-vertical:absolute;mso-position-vertical-relative:text" o:gfxdata="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" strokecolor="#5b9bd5 [3204]" strokeweight=".5pt">
+                <v:stroke endarrow="block" joinstyle="miter"/>
+              </v:shape>
+            </w:pict>
+          </mc:Fallback>
+        </mc:AlternateContent>
+      </w:r>
+    </w:p>
     <w:p>
       <w:proofErr w:type="spellStart"/>
       <w:r>
@@ -517,14 +1306,14 @@
         <w:tblLook w:val="04A0" w:firstRow="1" w:lastRow="0" w:firstColumn="1" w:lastColumn="0" w:noHBand="0" w:noVBand="1"/>
       </w:tblPr>
       <w:tblGrid>
-        <w:gridCol w:w="3116"/>
-        <w:gridCol w:w="3117"/>
-        <w:gridCol w:w="3117"/>
+        <w:gridCol w:w="985"/>
+        <w:gridCol w:w="990"/>
+        <w:gridCol w:w="1170"/>
       </w:tblGrid>
       <w:tr>
         <w:tc>
           <w:tcPr>
-            <w:tcW w:w="3116" w:type="dxa"/>
+            <w:tcW w:w="985" w:type="dxa"/>
           </w:tcPr>
           <w:p>
             <w:pPr>
@@ -544,7 +1333,7 @@
         </w:tc>
         <w:tc>
           <w:tcPr>
-            <w:tcW w:w="3117" w:type="dxa"/>
+            <w:tcW w:w="990" w:type="dxa"/>
           </w:tcPr>
           <w:p>
             <w:pPr>
@@ -562,7 +1351,7 @@
         </w:tc>
         <w:tc>
           <w:tcPr>
-            <w:tcW w:w="3117" w:type="dxa"/>
+            <w:tcW w:w="1170" w:type="dxa"/>
           </w:tcPr>
           <w:p>
             <w:r>
@@ -625,6 +1414,69 @@
     </w:tbl>
     <w:p/>
     <w:p>
+      <w:r>
+        <w:rPr>
+          <w:noProof/>
+        </w:rPr>
+        <mc:AlternateContent>
+          <mc:Choice Requires="wps">
+            <w:drawing>
+              <wp:anchor distT="0" distB="0" distL="114300" distR="114300" simplePos="0" relativeHeight="251670528" behindDoc="0" locked="0" layoutInCell="1" allowOverlap="1">
+                <wp:simplePos x="0" y="0"/>
+                <wp:positionH relativeFrom="column">
+                  <wp:posOffset>-447675</wp:posOffset>
+                </wp:positionH>
+                <wp:positionV relativeFrom="paragraph">
+                  <wp:posOffset>358775</wp:posOffset>
+                </wp:positionV>
+                <wp:extent cx="447675" cy="0"/>
+                <wp:effectExtent l="0" t="0" r="9525" b="19050"/>
+                <wp:wrapNone/>
+                <wp:docPr id="32" name="Straight Connector 32"/>
+                <wp:cNvGraphicFramePr/>
+                <a:graphic xmlns:a="http://schemas.openxmlformats.org/drawingml/2006/main">
+                  <a:graphicData uri="http://schemas.microsoft.com/office/word/2010/wordprocessingShape">
+                    <wps:wsp>
+                      <wps:cNvCnPr/>
+                      <wps:spPr>
+                        <a:xfrm flipH="1">
+                          <a:off x="0" y="0"/>
+                          <a:ext cx="447675" cy="0"/>
+                        </a:xfrm>
+                        <a:prstGeom prst="line">
+                          <a:avLst/>
+                        </a:prstGeom>
+                      </wps:spPr>
+                      <wps:style>
+                        <a:lnRef idx="1">
+                          <a:schemeClr val="accent1"/>
+                        </a:lnRef>
+                        <a:fillRef idx="0">
+                          <a:schemeClr val="accent1"/>
+                        </a:fillRef>
+                        <a:effectRef idx="0">
+                          <a:schemeClr val="accent1"/>
+                        </a:effectRef>
+                        <a:fontRef idx="minor">
+                          <a:schemeClr val="tx1"/>
+                        </a:fontRef>
+                      </wps:style>
+                      <wps:bodyPr/>
+                    </wps:wsp>
+                  </a:graphicData>
+                </a:graphic>
+              </wp:anchor>
+            </w:drawing>
+          </mc:Choice>
+          <mc:Fallback>
+            <w:pict>
+              <v:line w14:anchorId="6B138FF7" id="Straight Connector 32" o:spid="_x0000_s1026" style="position:absolute;flip:x;z-index:251670528;visibility:visible;mso-wrap-style:square;mso-wrap-distance-left:9pt;mso-wrap-distance-top:0;mso-wrap-distance-right:9pt;mso-wrap-distance-bottom:0;mso-position-horizontal:absolute;mso-position-horizontal-relative:text;mso-position-vertical:absolute;mso-position-vertical-relative:text" from="-35.25pt,28.25pt" to="0,28.25pt" o:gfxdata="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" strokecolor="#5b9bd5 [3204]" strokeweight=".5pt">
+                <v:stroke joinstyle="miter"/>
+              </v:line>
+            </w:pict>
+          </mc:Fallback>
+        </mc:AlternateContent>
+      </w:r>
       <w:proofErr w:type="spellStart"/>
       <w:r>
         <w:t>Subscription_Weekly_Newspaper</w:t>
@@ -745,7 +1597,140 @@
         </w:tc>
       </w:tr>
     </w:tbl>
-    <w:p/>
+    <w:p>
+      <w:r>
+        <w:rPr>
+          <w:noProof/>
+        </w:rPr>
+        <mc:AlternateContent>
+          <mc:Choice Requires="wps">
+            <w:drawing>
+              <wp:anchor distT="0" distB="0" distL="114300" distR="114300" simplePos="0" relativeHeight="251669504" behindDoc="0" locked="0" layoutInCell="1" allowOverlap="1">
+                <wp:simplePos x="0" y="0"/>
+                <wp:positionH relativeFrom="column">
+                  <wp:posOffset>1181100</wp:posOffset>
+                </wp:positionH>
+                <wp:positionV relativeFrom="paragraph">
+                  <wp:posOffset>4445</wp:posOffset>
+                </wp:positionV>
+                <wp:extent cx="0" cy="571500"/>
+                <wp:effectExtent l="76200" t="38100" r="57150" b="19050"/>
+                <wp:wrapNone/>
+                <wp:docPr id="30" name="Straight Arrow Connector 30"/>
+                <wp:cNvGraphicFramePr/>
+                <a:graphic xmlns:a="http://schemas.openxmlformats.org/drawingml/2006/main">
+                  <a:graphicData uri="http://schemas.microsoft.com/office/word/2010/wordprocessingShape">
+                    <wps:wsp>
+                      <wps:cNvCnPr/>
+                      <wps:spPr>
+                        <a:xfrm flipV="1">
+                          <a:off x="0" y="0"/>
+                          <a:ext cx="0" cy="571500"/>
+                        </a:xfrm>
+                        <a:prstGeom prst="straightConnector1">
+                          <a:avLst/>
+                        </a:prstGeom>
+                        <a:ln>
+                          <a:tailEnd type="triangle"/>
+                        </a:ln>
+                      </wps:spPr>
+                      <wps:style>
+                        <a:lnRef idx="1">
+                          <a:schemeClr val="accent1"/>
+                        </a:lnRef>
+                        <a:fillRef idx="0">
+                          <a:schemeClr val="accent1"/>
+                        </a:fillRef>
+                        <a:effectRef idx="0">
+                          <a:schemeClr val="accent1"/>
+                        </a:effectRef>
+                        <a:fontRef idx="minor">
+                          <a:schemeClr val="tx1"/>
+                        </a:fontRef>
+                      </wps:style>
+                      <wps:bodyPr/>
+                    </wps:wsp>
+                  </a:graphicData>
+                </a:graphic>
+              </wp:anchor>
+            </w:drawing>
+          </mc:Choice>
+          <mc:Fallback>
+            <w:pict>
+              <v:shape w14:anchorId="573D7DA6" id="Straight Arrow Connector 30" o:spid="_x0000_s1026" type="#_x0000_t32" style="position:absolute;margin-left:93pt;margin-top:.35pt;width:0;height:45pt;flip:y;z-index:251669504;visibility:visible;mso-wrap-style:square;mso-wrap-distance-left:9pt;mso-wrap-distance-top:0;mso-wrap-distance-right:9pt;mso-wrap-distance-bottom:0;mso-position-horizontal:absolute;mso-position-horizontal-relative:text;mso-position-vertical:absolute;mso-position-vertical-relative:text" o:gfxdata="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" strokecolor="#5b9bd5 [3204]" strokeweight=".5pt">
+                <v:stroke endarrow="block" joinstyle="miter"/>
+              </v:shape>
+            </w:pict>
+          </mc:Fallback>
+        </mc:AlternateContent>
+      </w:r>
+      <w:r>
+        <w:rPr>
+          <w:noProof/>
+        </w:rPr>
+        <mc:AlternateContent>
+          <mc:Choice Requires="wps">
+            <w:drawing>
+              <wp:anchor distT="0" distB="0" distL="114300" distR="114300" simplePos="0" relativeHeight="251668480" behindDoc="0" locked="0" layoutInCell="1" allowOverlap="1">
+                <wp:simplePos x="0" y="0"/>
+                <wp:positionH relativeFrom="column">
+                  <wp:posOffset>428625</wp:posOffset>
+                </wp:positionH>
+                <wp:positionV relativeFrom="paragraph">
+                  <wp:posOffset>4445</wp:posOffset>
+                </wp:positionV>
+                <wp:extent cx="9525" cy="581025"/>
+                <wp:effectExtent l="38100" t="38100" r="66675" b="28575"/>
+                <wp:wrapNone/>
+                <wp:docPr id="29" name="Straight Arrow Connector 29"/>
+                <wp:cNvGraphicFramePr/>
+                <a:graphic xmlns:a="http://schemas.openxmlformats.org/drawingml/2006/main">
+                  <a:graphicData uri="http://schemas.microsoft.com/office/word/2010/wordprocessingShape">
+                    <wps:wsp>
+                      <wps:cNvCnPr/>
+                      <wps:spPr>
+                        <a:xfrm flipV="1">
+                          <a:off x="0" y="0"/>
+                          <a:ext cx="9525" cy="581025"/>
+                        </a:xfrm>
+                        <a:prstGeom prst="straightConnector1">
+                          <a:avLst/>
+                        </a:prstGeom>
+                        <a:ln>
+                          <a:tailEnd type="triangle"/>
+                        </a:ln>
+                      </wps:spPr>
+                      <wps:style>
+                        <a:lnRef idx="1">
+                          <a:schemeClr val="accent1"/>
+                        </a:lnRef>
+                        <a:fillRef idx="0">
+                          <a:schemeClr val="accent1"/>
+                        </a:fillRef>
+                        <a:effectRef idx="0">
+                          <a:schemeClr val="accent1"/>
+                        </a:effectRef>
+                        <a:fontRef idx="minor">
+                          <a:schemeClr val="tx1"/>
+                        </a:fontRef>
+                      </wps:style>
+                      <wps:bodyPr/>
+                    </wps:wsp>
+                  </a:graphicData>
+                </a:graphic>
+              </wp:anchor>
+            </w:drawing>
+          </mc:Choice>
+          <mc:Fallback>
+            <w:pict>
+              <v:shape w14:anchorId="7F5081DC" id="Straight Arrow Connector 29" o:spid="_x0000_s1026" type="#_x0000_t32" style="position:absolute;margin-left:33.75pt;margin-top:.35pt;width:.75pt;height:45.75pt;flip:y;z-index:251668480;visibility:visible;mso-wrap-style:square;mso-wrap-distance-left:9pt;mso-wrap-distance-top:0;mso-wrap-distance-right:9pt;mso-wrap-distance-bottom:0;mso-position-horizontal:absolute;mso-position-horizontal-relative:text;mso-position-vertical:absolute;mso-position-vertical-relative:text" o:gfxdata="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" strokecolor="#5b9bd5 [3204]" strokeweight=".5pt">
+                <v:stroke endarrow="block" joinstyle="miter"/>
+              </v:shape>
+            </w:pict>
+          </mc:Fallback>
+        </mc:AlternateContent>
+      </w:r>
+    </w:p>
     <w:p>
       <w:proofErr w:type="spellStart"/>
       <w:r>
@@ -760,14 +1745,17 @@
         <w:tblLook w:val="04A0" w:firstRow="1" w:lastRow="0" w:firstColumn="1" w:lastColumn="0" w:noHBand="0" w:noVBand="1"/>
       </w:tblPr>
       <w:tblGrid>
-        <w:gridCol w:w="3116"/>
-        <w:gridCol w:w="3117"/>
-        <w:gridCol w:w="3117"/>
+        <w:gridCol w:w="1255"/>
+        <w:gridCol w:w="1170"/>
+        <w:gridCol w:w="1350"/>
       </w:tblGrid>
       <w:tr>
-        <w:tc>
-          <w:tcPr>
-            <w:tcW w:w="3116" w:type="dxa"/>
+        <w:trPr>
+          <w:trHeight w:val="395"/>
+        </w:trPr>
+        <w:tc>
+          <w:tcPr>
+            <w:tcW w:w="1255" w:type="dxa"/>
           </w:tcPr>
           <w:p>
             <w:pPr>
@@ -787,7 +1775,7 @@
         </w:tc>
         <w:tc>
           <w:tcPr>
-            <w:tcW w:w="3117" w:type="dxa"/>
+            <w:tcW w:w="1170" w:type="dxa"/>
           </w:tcPr>
           <w:p>
             <w:pPr>
@@ -805,7 +1793,7 @@
         </w:tc>
         <w:tc>
           <w:tcPr>
-            <w:tcW w:w="3117" w:type="dxa"/>
+            <w:tcW w:w="1350" w:type="dxa"/>
           </w:tcPr>
           <w:p>
             <w:r>
@@ -815,10 +1803,7 @@
         </w:tc>
       </w:tr>
     </w:tbl>
-    <w:p>
-      <w:bookmarkStart w:id="0" w:name="_GoBack"/>
-      <w:bookmarkEnd w:id="0"/>
-    </w:p>
+    <w:p/>
     <w:sectPr>
       <w:pgSz w:w="12240" w:h="15840"/>
       <w:pgMar w:top="1440" w:right="1440" w:bottom="1440" w:left="1440" w:header="720" w:footer="720" w:gutter="0"/>

</xml_diff>

<commit_message>
small changes made to database schema dont remember what changes I made to table creation
</commit_message>
<xml_diff>
--- a/Project 2 Part 2 Database Schema.docx
+++ b/Project 2 Part 2 Database Schema.docx
@@ -3,13 +3,300 @@
 <w:document xmlns:wpc="http://schemas.microsoft.com/office/word/2010/wordprocessingCanvas" xmlns:mc="http://schemas.openxmlformats.org/markup-compatibility/2006" xmlns:o="urn:schemas-microsoft-com:office:office" xmlns:r="http://schemas.openxmlformats.org/officeDocument/2006/relationships" xmlns:m="http://schemas.openxmlformats.org/officeDocument/2006/math" xmlns:v="urn:schemas-microsoft-com:vml" xmlns:wp14="http://schemas.microsoft.com/office/word/2010/wordprocessingDrawing" xmlns:wp="http://schemas.openxmlformats.org/drawingml/2006/wordprocessingDrawing" xmlns:w10="urn:schemas-microsoft-com:office:word" xmlns:w="http://schemas.openxmlformats.org/wordprocessingml/2006/main" xmlns:w14="http://schemas.microsoft.com/office/word/2010/wordml" xmlns:w15="http://schemas.microsoft.com/office/word/2012/wordml" xmlns:wpg="http://schemas.microsoft.com/office/word/2010/wordprocessingGroup" xmlns:wpi="http://schemas.microsoft.com/office/word/2010/wordprocessingInk" xmlns:wne="http://schemas.microsoft.com/office/word/2006/wordml" xmlns:wps="http://schemas.microsoft.com/office/word/2010/wordprocessingShape" mc:Ignorable="w14 w15 wp14">
   <w:body>
     <w:p>
+      <w:pPr>
+        <w:jc w:val="center"/>
+        <w:rPr>
+          <w:b/>
+        </w:rPr>
+      </w:pPr>
       <w:r>
+        <w:rPr>
+          <w:b/>
+        </w:rPr>
         <w:t>Project 2 Part 2</w:t>
       </w:r>
+      <w:r>
+        <w:rPr>
+          <w:b/>
+        </w:rPr>
+        <w:t xml:space="preserve"> Schema</w:t>
+      </w:r>
+      <w:bookmarkStart w:id="0" w:name="_GoBack"/>
+      <w:bookmarkEnd w:id="0"/>
     </w:p>
     <w:p>
+      <w:pPr>
+        <w:jc w:val="center"/>
+        <w:rPr>
+          <w:b/>
+        </w:rPr>
+      </w:pPr>
       <w:r>
-        <w:t>CUSTOMER</w:t>
+        <w:rPr>
+          <w:b/>
+          <w:noProof/>
+        </w:rPr>
+        <mc:AlternateContent>
+          <mc:Choice Requires="wps">
+            <w:drawing>
+              <wp:anchor distT="0" distB="0" distL="114300" distR="114300" simplePos="0" relativeHeight="251673600" behindDoc="0" locked="0" layoutInCell="1" allowOverlap="1">
+                <wp:simplePos x="0" y="0"/>
+                <wp:positionH relativeFrom="column">
+                  <wp:posOffset>-428744</wp:posOffset>
+                </wp:positionH>
+                <wp:positionV relativeFrom="paragraph">
+                  <wp:posOffset>447675</wp:posOffset>
+                </wp:positionV>
+                <wp:extent cx="466844" cy="3705225"/>
+                <wp:effectExtent l="0" t="57150" r="47625" b="28575"/>
+                <wp:wrapNone/>
+                <wp:docPr id="35" name="Freeform 35"/>
+                <wp:cNvGraphicFramePr/>
+                <a:graphic xmlns:a="http://schemas.openxmlformats.org/drawingml/2006/main">
+                  <a:graphicData uri="http://schemas.microsoft.com/office/word/2010/wordprocessingShape">
+                    <wps:wsp>
+                      <wps:cNvSpPr/>
+                      <wps:spPr>
+                        <a:xfrm>
+                          <a:off x="0" y="0"/>
+                          <a:ext cx="466844" cy="3705225"/>
+                        </a:xfrm>
+                        <a:custGeom>
+                          <a:avLst/>
+                          <a:gdLst>
+                            <a:gd name="connsiteX0" fmla="*/ 466844 w 466844"/>
+                            <a:gd name="connsiteY0" fmla="*/ 3705225 h 3705225"/>
+                            <a:gd name="connsiteX1" fmla="*/ 119 w 466844"/>
+                            <a:gd name="connsiteY1" fmla="*/ 485775 h 3705225"/>
+                            <a:gd name="connsiteX2" fmla="*/ 419219 w 466844"/>
+                            <a:gd name="connsiteY2" fmla="*/ 0 h 3705225"/>
+                          </a:gdLst>
+                          <a:ahLst/>
+                          <a:cxnLst>
+                            <a:cxn ang="0">
+                              <a:pos x="connsiteX0" y="connsiteY0"/>
+                            </a:cxn>
+                            <a:cxn ang="0">
+                              <a:pos x="connsiteX1" y="connsiteY1"/>
+                            </a:cxn>
+                            <a:cxn ang="0">
+                              <a:pos x="connsiteX2" y="connsiteY2"/>
+                            </a:cxn>
+                          </a:cxnLst>
+                          <a:rect l="l" t="t" r="r" b="b"/>
+                          <a:pathLst>
+                            <a:path w="466844" h="3705225">
+                              <a:moveTo>
+                                <a:pt x="466844" y="3705225"/>
+                              </a:moveTo>
+                              <a:cubicBezTo>
+                                <a:pt x="237450" y="2404268"/>
+                                <a:pt x="8056" y="1103312"/>
+                                <a:pt x="119" y="485775"/>
+                              </a:cubicBezTo>
+                              <a:cubicBezTo>
+                                <a:pt x="-7818" y="-131762"/>
+                                <a:pt x="381119" y="36512"/>
+                                <a:pt x="419219" y="0"/>
+                              </a:cubicBezTo>
+                            </a:path>
+                          </a:pathLst>
+                        </a:custGeom>
+                        <a:noFill/>
+                        <a:ln>
+                          <a:tailEnd type="triangle"/>
+                        </a:ln>
+                      </wps:spPr>
+                      <wps:style>
+                        <a:lnRef idx="2">
+                          <a:schemeClr val="accent1">
+                            <a:shade val="50000"/>
+                          </a:schemeClr>
+                        </a:lnRef>
+                        <a:fillRef idx="1">
+                          <a:schemeClr val="accent1"/>
+                        </a:fillRef>
+                        <a:effectRef idx="0">
+                          <a:schemeClr val="accent1"/>
+                        </a:effectRef>
+                        <a:fontRef idx="minor">
+                          <a:schemeClr val="lt1"/>
+                        </a:fontRef>
+                      </wps:style>
+                      <wps:bodyPr rot="0" spcFirstLastPara="0" vertOverflow="overflow" horzOverflow="overflow" vert="horz" wrap="square" lIns="91440" tIns="45720" rIns="91440" bIns="45720" numCol="1" spcCol="0" rtlCol="0" fromWordArt="0" anchor="ctr" anchorCtr="0" forceAA="0" compatLnSpc="1">
+                        <a:prstTxWarp prst="textNoShape">
+                          <a:avLst/>
+                        </a:prstTxWarp>
+                        <a:noAutofit/>
+                      </wps:bodyPr>
+                    </wps:wsp>
+                  </a:graphicData>
+                </a:graphic>
+              </wp:anchor>
+            </w:drawing>
+          </mc:Choice>
+          <mc:Fallback>
+            <w:pict>
+              <v:shape w14:anchorId="09A1D507" id="Freeform 35" o:spid="_x0000_s1026" style="position:absolute;margin-left:-33.75pt;margin-top:35.25pt;width:36.75pt;height:291.75pt;z-index:251673600;visibility:visible;mso-wrap-style:square;mso-wrap-distance-left:9pt;mso-wrap-distance-top:0;mso-wrap-distance-right:9pt;mso-wrap-distance-bottom:0;mso-position-horizontal:absolute;mso-position-horizontal-relative:text;mso-position-vertical:absolute;mso-position-vertical-relative:text;v-text-anchor:middle" coordsize="466844,3705225" o:gfxdata="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" path="m466844,3705225c237450,2404268,8056,1103312,119,485775,-7818,-131762,381119,36512,419219,e" filled="f" strokecolor="#1f4d78 [1604]" strokeweight="1pt">
+                <v:stroke endarrow="block" joinstyle="miter"/>
+                <v:path arrowok="t" o:connecttype="custom" o:connectlocs="466844,3705225;119,485775;419219,0" o:connectangles="0,0,0"/>
+              </v:shape>
+            </w:pict>
+          </mc:Fallback>
+        </mc:AlternateContent>
+      </w:r>
+      <w:r>
+        <w:rPr>
+          <w:b/>
+          <w:noProof/>
+        </w:rPr>
+        <mc:AlternateContent>
+          <mc:Choice Requires="wps">
+            <w:drawing>
+              <wp:anchor distT="0" distB="0" distL="114300" distR="114300" simplePos="0" relativeHeight="251672576" behindDoc="0" locked="0" layoutInCell="1" allowOverlap="1">
+                <wp:simplePos x="0" y="0"/>
+                <wp:positionH relativeFrom="column">
+                  <wp:posOffset>-476250</wp:posOffset>
+                </wp:positionH>
+                <wp:positionV relativeFrom="paragraph">
+                  <wp:posOffset>352425</wp:posOffset>
+                </wp:positionV>
+                <wp:extent cx="466725" cy="28575"/>
+                <wp:effectExtent l="0" t="57150" r="47625" b="66675"/>
+                <wp:wrapNone/>
+                <wp:docPr id="34" name="Straight Arrow Connector 34"/>
+                <wp:cNvGraphicFramePr/>
+                <a:graphic xmlns:a="http://schemas.openxmlformats.org/drawingml/2006/main">
+                  <a:graphicData uri="http://schemas.microsoft.com/office/word/2010/wordprocessingShape">
+                    <wps:wsp>
+                      <wps:cNvCnPr/>
+                      <wps:spPr>
+                        <a:xfrm flipV="1">
+                          <a:off x="0" y="0"/>
+                          <a:ext cx="466725" cy="28575"/>
+                        </a:xfrm>
+                        <a:prstGeom prst="straightConnector1">
+                          <a:avLst/>
+                        </a:prstGeom>
+                        <a:ln>
+                          <a:tailEnd type="triangle"/>
+                        </a:ln>
+                      </wps:spPr>
+                      <wps:style>
+                        <a:lnRef idx="1">
+                          <a:schemeClr val="accent1"/>
+                        </a:lnRef>
+                        <a:fillRef idx="0">
+                          <a:schemeClr val="accent1"/>
+                        </a:fillRef>
+                        <a:effectRef idx="0">
+                          <a:schemeClr val="accent1"/>
+                        </a:effectRef>
+                        <a:fontRef idx="minor">
+                          <a:schemeClr val="tx1"/>
+                        </a:fontRef>
+                      </wps:style>
+                      <wps:bodyPr/>
+                    </wps:wsp>
+                  </a:graphicData>
+                </a:graphic>
+              </wp:anchor>
+            </w:drawing>
+          </mc:Choice>
+          <mc:Fallback>
+            <w:pict>
+              <v:shapetype w14:anchorId="57B51765" id="_x0000_t32" coordsize="21600,21600" o:spt="32" o:oned="t" path="m,l21600,21600e" filled="f">
+                <v:path arrowok="t" fillok="f" o:connecttype="none"/>
+                <o:lock v:ext="edit" shapetype="t"/>
+              </v:shapetype>
+              <v:shape id="Straight Arrow Connector 34" o:spid="_x0000_s1026" type="#_x0000_t32" style="position:absolute;margin-left:-37.5pt;margin-top:27.75pt;width:36.75pt;height:2.25pt;flip:y;z-index:251672576;visibility:visible;mso-wrap-style:square;mso-wrap-distance-left:9pt;mso-wrap-distance-top:0;mso-wrap-distance-right:9pt;mso-wrap-distance-bottom:0;mso-position-horizontal:absolute;mso-position-horizontal-relative:text;mso-position-vertical:absolute;mso-position-vertical-relative:text" o:gfxdata="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" strokecolor="#5b9bd5 [3204]" strokeweight=".5pt">
+                <v:stroke endarrow="block" joinstyle="miter"/>
+              </v:shape>
+            </w:pict>
+          </mc:Fallback>
+        </mc:AlternateContent>
+      </w:r>
+      <w:r>
+        <w:rPr>
+          <w:b/>
+          <w:noProof/>
+        </w:rPr>
+        <mc:AlternateContent>
+          <mc:Choice Requires="wps">
+            <w:drawing>
+              <wp:anchor distT="0" distB="0" distL="114300" distR="114300" simplePos="0" relativeHeight="251671552" behindDoc="0" locked="0" layoutInCell="1" allowOverlap="1" wp14:anchorId="7C7BEE89" wp14:editId="397B0757">
+                <wp:simplePos x="0" y="0"/>
+                <wp:positionH relativeFrom="column">
+                  <wp:posOffset>-485775</wp:posOffset>
+                </wp:positionH>
+                <wp:positionV relativeFrom="paragraph">
+                  <wp:posOffset>381000</wp:posOffset>
+                </wp:positionV>
+                <wp:extent cx="57150" cy="6115050"/>
+                <wp:effectExtent l="0" t="0" r="19050" b="19050"/>
+                <wp:wrapNone/>
+                <wp:docPr id="33" name="Straight Connector 33"/>
+                <wp:cNvGraphicFramePr/>
+                <a:graphic xmlns:a="http://schemas.openxmlformats.org/drawingml/2006/main">
+                  <a:graphicData uri="http://schemas.microsoft.com/office/word/2010/wordprocessingShape">
+                    <wps:wsp>
+                      <wps:cNvCnPr/>
+                      <wps:spPr>
+                        <a:xfrm flipH="1" flipV="1">
+                          <a:off x="0" y="0"/>
+                          <a:ext cx="57150" cy="6115050"/>
+                        </a:xfrm>
+                        <a:prstGeom prst="line">
+                          <a:avLst/>
+                        </a:prstGeom>
+                      </wps:spPr>
+                      <wps:style>
+                        <a:lnRef idx="1">
+                          <a:schemeClr val="accent1"/>
+                        </a:lnRef>
+                        <a:fillRef idx="0">
+                          <a:schemeClr val="accent1"/>
+                        </a:fillRef>
+                        <a:effectRef idx="0">
+                          <a:schemeClr val="accent1"/>
+                        </a:effectRef>
+                        <a:fontRef idx="minor">
+                          <a:schemeClr val="tx1"/>
+                        </a:fontRef>
+                      </wps:style>
+                      <wps:bodyPr/>
+                    </wps:wsp>
+                  </a:graphicData>
+                </a:graphic>
+                <wp14:sizeRelH relativeFrom="margin">
+                  <wp14:pctWidth>0</wp14:pctWidth>
+                </wp14:sizeRelH>
+                <wp14:sizeRelV relativeFrom="margin">
+                  <wp14:pctHeight>0</wp14:pctHeight>
+                </wp14:sizeRelV>
+              </wp:anchor>
+            </w:drawing>
+          </mc:Choice>
+          <mc:Fallback>
+            <w:pict>
+              <v:line w14:anchorId="3B69C77B" id="Straight Connector 33" o:spid="_x0000_s1026" style="position:absolute;flip:x y;z-index:251671552;visibility:visible;mso-wrap-style:square;mso-width-percent:0;mso-height-percent:0;mso-wrap-distance-left:9pt;mso-wrap-distance-top:0;mso-wrap-distance-right:9pt;mso-wrap-distance-bottom:0;mso-position-horizontal:absolute;mso-position-horizontal-relative:text;mso-position-vertical:absolute;mso-position-vertical-relative:text;mso-width-percent:0;mso-height-percent:0;mso-width-relative:margin;mso-height-relative:margin" from="-38.25pt,30pt" to="-33.75pt,511.5pt" o:gfxdata="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" strokecolor="#5b9bd5 [3204]" strokeweight=".5pt">
+                <v:stroke joinstyle="miter"/>
+              </v:line>
+            </w:pict>
+          </mc:Fallback>
+        </mc:AlternateContent>
+      </w:r>
+      <w:r>
+        <w:rPr>
+          <w:b/>
+        </w:rPr>
+        <w:t>C</w:t>
+      </w:r>
+      <w:r>
+        <w:rPr>
+          <w:b/>
+        </w:rPr>
+        <w:t>ustomer</w:t>
       </w:r>
     </w:p>
     <w:tbl>
@@ -66,10 +353,139 @@
         </w:tc>
       </w:tr>
     </w:tbl>
-    <w:p/>
     <w:p>
       <w:r>
-        <w:t>MAGAZINE</w:t>
+        <w:rPr>
+          <w:noProof/>
+        </w:rPr>
+        <mc:AlternateContent>
+          <mc:Choice Requires="wps">
+            <w:drawing>
+              <wp:anchor distT="0" distB="0" distL="114300" distR="114300" simplePos="0" relativeHeight="251659264" behindDoc="0" locked="0" layoutInCell="1" allowOverlap="1" wp14:anchorId="537153B9" wp14:editId="3DA5B10E">
+                <wp:simplePos x="0" y="0"/>
+                <wp:positionH relativeFrom="column">
+                  <wp:posOffset>-352577</wp:posOffset>
+                </wp:positionH>
+                <wp:positionV relativeFrom="paragraph">
+                  <wp:posOffset>7620</wp:posOffset>
+                </wp:positionV>
+                <wp:extent cx="419252" cy="1304925"/>
+                <wp:effectExtent l="0" t="38100" r="57150" b="28575"/>
+                <wp:wrapNone/>
+                <wp:docPr id="8" name="Freeform 8"/>
+                <wp:cNvGraphicFramePr/>
+                <a:graphic xmlns:a="http://schemas.openxmlformats.org/drawingml/2006/main">
+                  <a:graphicData uri="http://schemas.microsoft.com/office/word/2010/wordprocessingShape">
+                    <wps:wsp>
+                      <wps:cNvSpPr/>
+                      <wps:spPr>
+                        <a:xfrm>
+                          <a:off x="0" y="0"/>
+                          <a:ext cx="419252" cy="1304925"/>
+                        </a:xfrm>
+                        <a:custGeom>
+                          <a:avLst/>
+                          <a:gdLst>
+                            <a:gd name="connsiteX0" fmla="*/ 381152 w 419252"/>
+                            <a:gd name="connsiteY0" fmla="*/ 1304925 h 1304925"/>
+                            <a:gd name="connsiteX1" fmla="*/ 152 w 419252"/>
+                            <a:gd name="connsiteY1" fmla="*/ 628650 h 1304925"/>
+                            <a:gd name="connsiteX2" fmla="*/ 419252 w 419252"/>
+                            <a:gd name="connsiteY2" fmla="*/ 0 h 1304925"/>
+                          </a:gdLst>
+                          <a:ahLst/>
+                          <a:cxnLst>
+                            <a:cxn ang="0">
+                              <a:pos x="connsiteX0" y="connsiteY0"/>
+                            </a:cxn>
+                            <a:cxn ang="0">
+                              <a:pos x="connsiteX1" y="connsiteY1"/>
+                            </a:cxn>
+                            <a:cxn ang="0">
+                              <a:pos x="connsiteX2" y="connsiteY2"/>
+                            </a:cxn>
+                          </a:cxnLst>
+                          <a:rect l="l" t="t" r="r" b="b"/>
+                          <a:pathLst>
+                            <a:path w="419252" h="1304925">
+                              <a:moveTo>
+                                <a:pt x="381152" y="1304925"/>
+                              </a:moveTo>
+                              <a:cubicBezTo>
+                                <a:pt x="187477" y="1075531"/>
+                                <a:pt x="-6198" y="846137"/>
+                                <a:pt x="152" y="628650"/>
+                              </a:cubicBezTo>
+                              <a:cubicBezTo>
+                                <a:pt x="6502" y="411163"/>
+                                <a:pt x="320827" y="28575"/>
+                                <a:pt x="419252" y="0"/>
+                              </a:cubicBezTo>
+                            </a:path>
+                          </a:pathLst>
+                        </a:custGeom>
+                        <a:noFill/>
+                        <a:ln>
+                          <a:tailEnd type="triangle"/>
+                        </a:ln>
+                      </wps:spPr>
+                      <wps:style>
+                        <a:lnRef idx="2">
+                          <a:schemeClr val="accent1">
+                            <a:shade val="50000"/>
+                          </a:schemeClr>
+                        </a:lnRef>
+                        <a:fillRef idx="1">
+                          <a:schemeClr val="accent1"/>
+                        </a:fillRef>
+                        <a:effectRef idx="0">
+                          <a:schemeClr val="accent1"/>
+                        </a:effectRef>
+                        <a:fontRef idx="minor">
+                          <a:schemeClr val="lt1"/>
+                        </a:fontRef>
+                      </wps:style>
+                      <wps:bodyPr rot="0" spcFirstLastPara="0" vertOverflow="overflow" horzOverflow="overflow" vert="horz" wrap="square" lIns="91440" tIns="45720" rIns="91440" bIns="45720" numCol="1" spcCol="0" rtlCol="0" fromWordArt="0" anchor="ctr" anchorCtr="0" forceAA="0" compatLnSpc="1">
+                        <a:prstTxWarp prst="textNoShape">
+                          <a:avLst/>
+                        </a:prstTxWarp>
+                        <a:noAutofit/>
+                      </wps:bodyPr>
+                    </wps:wsp>
+                  </a:graphicData>
+                </a:graphic>
+              </wp:anchor>
+            </w:drawing>
+          </mc:Choice>
+          <mc:Fallback>
+            <w:pict>
+              <v:shape w14:anchorId="48240471" id="Freeform 8" o:spid="_x0000_s1026" style="position:absolute;margin-left:-27.75pt;margin-top:.6pt;width:33pt;height:102.75pt;z-index:251659264;visibility:visible;mso-wrap-style:square;mso-wrap-distance-left:9pt;mso-wrap-distance-top:0;mso-wrap-distance-right:9pt;mso-wrap-distance-bottom:0;mso-position-horizontal:absolute;mso-position-horizontal-relative:text;mso-position-vertical:absolute;mso-position-vertical-relative:text;v-text-anchor:middle" coordsize="419252,1304925" o:gfxdata="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" path="m381152,1304925c187477,1075531,-6198,846137,152,628650,6502,411163,320827,28575,419252,e" filled="f" strokecolor="#1f4d78 [1604]" strokeweight="1pt">
+                <v:stroke endarrow="block" joinstyle="miter"/>
+                <v:path arrowok="t" o:connecttype="custom" o:connectlocs="381152,1304925;152,628650;419252,0" o:connectangles="0,0,0"/>
+              </v:shape>
+            </w:pict>
+          </mc:Fallback>
+        </mc:AlternateContent>
+      </w:r>
+    </w:p>
+    <w:p>
+      <w:pPr>
+        <w:jc w:val="center"/>
+        <w:rPr>
+          <w:b/>
+        </w:rPr>
+      </w:pPr>
+      <w:r>
+        <w:rPr>
+          <w:b/>
+        </w:rPr>
+        <w:t>M</w:t>
+      </w:r>
+      <w:r>
+        <w:rPr>
+          <w:b/>
+        </w:rPr>
+        <w:t>agazine</w:t>
       </w:r>
     </w:p>
     <w:tbl>
@@ -96,6 +512,73 @@
             </w:pPr>
             <w:r>
               <w:rPr>
+                <w:noProof/>
+                <w:u w:val="single"/>
+              </w:rPr>
+              <mc:AlternateContent>
+                <mc:Choice Requires="wps">
+                  <w:drawing>
+                    <wp:anchor distT="0" distB="0" distL="114300" distR="114300" simplePos="0" relativeHeight="251660288" behindDoc="0" locked="0" layoutInCell="1" allowOverlap="1" wp14:anchorId="2859B437" wp14:editId="14635888">
+                      <wp:simplePos x="0" y="0"/>
+                      <wp:positionH relativeFrom="column">
+                        <wp:posOffset>680720</wp:posOffset>
+                      </wp:positionH>
+                      <wp:positionV relativeFrom="paragraph">
+                        <wp:posOffset>163195</wp:posOffset>
+                      </wp:positionV>
+                      <wp:extent cx="9525" cy="571500"/>
+                      <wp:effectExtent l="76200" t="38100" r="66675" b="19050"/>
+                      <wp:wrapNone/>
+                      <wp:docPr id="10" name="Straight Arrow Connector 10"/>
+                      <wp:cNvGraphicFramePr/>
+                      <a:graphic xmlns:a="http://schemas.openxmlformats.org/drawingml/2006/main">
+                        <a:graphicData uri="http://schemas.microsoft.com/office/word/2010/wordprocessingShape">
+                          <wps:wsp>
+                            <wps:cNvCnPr/>
+                            <wps:spPr>
+                              <a:xfrm flipH="1" flipV="1">
+                                <a:off x="0" y="0"/>
+                                <a:ext cx="9525" cy="571500"/>
+                              </a:xfrm>
+                              <a:prstGeom prst="straightConnector1">
+                                <a:avLst/>
+                              </a:prstGeom>
+                              <a:ln>
+                                <a:tailEnd type="triangle"/>
+                              </a:ln>
+                            </wps:spPr>
+                            <wps:style>
+                              <a:lnRef idx="1">
+                                <a:schemeClr val="accent1"/>
+                              </a:lnRef>
+                              <a:fillRef idx="0">
+                                <a:schemeClr val="accent1"/>
+                              </a:fillRef>
+                              <a:effectRef idx="0">
+                                <a:schemeClr val="accent1"/>
+                              </a:effectRef>
+                              <a:fontRef idx="minor">
+                                <a:schemeClr val="tx1"/>
+                              </a:fontRef>
+                            </wps:style>
+                            <wps:bodyPr/>
+                          </wps:wsp>
+                        </a:graphicData>
+                      </a:graphic>
+                    </wp:anchor>
+                  </w:drawing>
+                </mc:Choice>
+                <mc:Fallback>
+                  <w:pict>
+                    <v:shape w14:anchorId="345C1BE3" id="Straight Arrow Connector 10" o:spid="_x0000_s1026" type="#_x0000_t32" style="position:absolute;margin-left:53.6pt;margin-top:12.85pt;width:.75pt;height:45pt;flip:x y;z-index:251660288;visibility:visible;mso-wrap-style:square;mso-wrap-distance-left:9pt;mso-wrap-distance-top:0;mso-wrap-distance-right:9pt;mso-wrap-distance-bottom:0;mso-position-horizontal:absolute;mso-position-horizontal-relative:text;mso-position-vertical:absolute;mso-position-vertical-relative:text" o:gfxdata="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" strokecolor="#5b9bd5 [3204]" strokeweight=".5pt">
+                      <v:stroke endarrow="block" joinstyle="miter"/>
+                    </v:shape>
+                  </w:pict>
+                </mc:Fallback>
+              </mc:AlternateContent>
+            </w:r>
+            <w:r>
+              <w:rPr>
                 <w:u w:val="single"/>
               </w:rPr>
               <w:t>Name</w:t>
@@ -126,8 +609,17 @@
     </w:tbl>
     <w:p/>
     <w:p>
+      <w:pPr>
+        <w:jc w:val="center"/>
+        <w:rPr>
+          <w:b/>
+        </w:rPr>
+      </w:pPr>
       <w:proofErr w:type="spellStart"/>
       <w:r>
+        <w:rPr>
+          <w:b/>
+        </w:rPr>
         <w:t>Subscription_Magazine</w:t>
       </w:r>
       <w:proofErr w:type="spellEnd"/>
@@ -135,22 +627,26 @@
     <w:tbl>
       <w:tblPr>
         <w:tblStyle w:val="TableGrid"/>
-        <w:tblW w:w="0" w:type="auto"/>
+        <w:tblW w:w="9445" w:type="dxa"/>
         <w:tblLook w:val="04A0" w:firstRow="1" w:lastRow="0" w:firstColumn="1" w:lastColumn="0" w:noHBand="0" w:noVBand="1"/>
       </w:tblPr>
       <w:tblGrid>
-        <w:gridCol w:w="1216"/>
-        <w:gridCol w:w="1235"/>
-        <w:gridCol w:w="1309"/>
-        <w:gridCol w:w="1294"/>
+        <w:gridCol w:w="829"/>
+        <w:gridCol w:w="906"/>
+        <w:gridCol w:w="1223"/>
+        <w:gridCol w:w="1155"/>
         <w:gridCol w:w="1764"/>
-        <w:gridCol w:w="1320"/>
-        <w:gridCol w:w="1212"/>
+        <w:gridCol w:w="1445"/>
+        <w:gridCol w:w="1266"/>
+        <w:gridCol w:w="857"/>
       </w:tblGrid>
       <w:tr>
-        <w:tc>
-          <w:tcPr>
-            <w:tcW w:w="1335" w:type="dxa"/>
+        <w:trPr>
+          <w:trHeight w:val="413"/>
+        </w:trPr>
+        <w:tc>
+          <w:tcPr>
+            <w:tcW w:w="978" w:type="dxa"/>
           </w:tcPr>
           <w:p>
             <w:pPr>
@@ -158,6 +654,73 @@
                 <w:u w:val="single"/>
               </w:rPr>
             </w:pPr>
+            <w:r>
+              <w:rPr>
+                <w:noProof/>
+                <w:u w:val="single"/>
+              </w:rPr>
+              <mc:AlternateContent>
+                <mc:Choice Requires="wps">
+                  <w:drawing>
+                    <wp:anchor distT="0" distB="0" distL="114300" distR="114300" simplePos="0" relativeHeight="251661312" behindDoc="0" locked="0" layoutInCell="1" allowOverlap="1" wp14:anchorId="49C91EDC" wp14:editId="43B1C82C">
+                      <wp:simplePos x="0" y="0"/>
+                      <wp:positionH relativeFrom="column">
+                        <wp:posOffset>166370</wp:posOffset>
+                      </wp:positionH>
+                      <wp:positionV relativeFrom="paragraph">
+                        <wp:posOffset>247015</wp:posOffset>
+                      </wp:positionV>
+                      <wp:extent cx="9525" cy="581025"/>
+                      <wp:effectExtent l="38100" t="38100" r="66675" b="28575"/>
+                      <wp:wrapNone/>
+                      <wp:docPr id="11" name="Straight Arrow Connector 11"/>
+                      <wp:cNvGraphicFramePr/>
+                      <a:graphic xmlns:a="http://schemas.openxmlformats.org/drawingml/2006/main">
+                        <a:graphicData uri="http://schemas.microsoft.com/office/word/2010/wordprocessingShape">
+                          <wps:wsp>
+                            <wps:cNvCnPr/>
+                            <wps:spPr>
+                              <a:xfrm flipV="1">
+                                <a:off x="0" y="0"/>
+                                <a:ext cx="9525" cy="581025"/>
+                              </a:xfrm>
+                              <a:prstGeom prst="straightConnector1">
+                                <a:avLst/>
+                              </a:prstGeom>
+                              <a:ln>
+                                <a:tailEnd type="triangle"/>
+                              </a:ln>
+                            </wps:spPr>
+                            <wps:style>
+                              <a:lnRef idx="1">
+                                <a:schemeClr val="accent1"/>
+                              </a:lnRef>
+                              <a:fillRef idx="0">
+                                <a:schemeClr val="accent1"/>
+                              </a:fillRef>
+                              <a:effectRef idx="0">
+                                <a:schemeClr val="accent1"/>
+                              </a:effectRef>
+                              <a:fontRef idx="minor">
+                                <a:schemeClr val="tx1"/>
+                              </a:fontRef>
+                            </wps:style>
+                            <wps:bodyPr/>
+                          </wps:wsp>
+                        </a:graphicData>
+                      </a:graphic>
+                    </wp:anchor>
+                  </w:drawing>
+                </mc:Choice>
+                <mc:Fallback>
+                  <w:pict>
+                    <v:shape w14:anchorId="6E975DB7" id="Straight Arrow Connector 11" o:spid="_x0000_s1026" type="#_x0000_t32" style="position:absolute;margin-left:13.1pt;margin-top:19.45pt;width:.75pt;height:45.75pt;flip:y;z-index:251661312;visibility:visible;mso-wrap-style:square;mso-wrap-distance-left:9pt;mso-wrap-distance-top:0;mso-wrap-distance-right:9pt;mso-wrap-distance-bottom:0;mso-position-horizontal:absolute;mso-position-horizontal-relative:text;mso-position-vertical:absolute;mso-position-vertical-relative:text" o:gfxdata="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" strokecolor="#5b9bd5 [3204]" strokeweight=".5pt">
+                      <v:stroke endarrow="block" joinstyle="miter"/>
+                    </v:shape>
+                  </w:pict>
+                </mc:Fallback>
+              </mc:AlternateContent>
+            </w:r>
             <w:proofErr w:type="spellStart"/>
             <w:r>
               <w:rPr>
@@ -170,7 +733,7 @@
         </w:tc>
         <w:tc>
           <w:tcPr>
-            <w:tcW w:w="1335" w:type="dxa"/>
+            <w:tcW w:w="1032" w:type="dxa"/>
           </w:tcPr>
           <w:p>
             <w:pPr>
@@ -180,6 +743,73 @@
             </w:pPr>
             <w:r>
               <w:rPr>
+                <w:noProof/>
+                <w:u w:val="single"/>
+              </w:rPr>
+              <mc:AlternateContent>
+                <mc:Choice Requires="wps">
+                  <w:drawing>
+                    <wp:anchor distT="0" distB="0" distL="114300" distR="114300" simplePos="0" relativeHeight="251662336" behindDoc="0" locked="0" layoutInCell="1" allowOverlap="1" wp14:anchorId="16590931" wp14:editId="70C26208">
+                      <wp:simplePos x="0" y="0"/>
+                      <wp:positionH relativeFrom="column">
+                        <wp:posOffset>125730</wp:posOffset>
+                      </wp:positionH>
+                      <wp:positionV relativeFrom="paragraph">
+                        <wp:posOffset>256540</wp:posOffset>
+                      </wp:positionV>
+                      <wp:extent cx="0" cy="600075"/>
+                      <wp:effectExtent l="76200" t="38100" r="57150" b="9525"/>
+                      <wp:wrapNone/>
+                      <wp:docPr id="13" name="Straight Arrow Connector 13"/>
+                      <wp:cNvGraphicFramePr/>
+                      <a:graphic xmlns:a="http://schemas.openxmlformats.org/drawingml/2006/main">
+                        <a:graphicData uri="http://schemas.microsoft.com/office/word/2010/wordprocessingShape">
+                          <wps:wsp>
+                            <wps:cNvCnPr/>
+                            <wps:spPr>
+                              <a:xfrm flipV="1">
+                                <a:off x="0" y="0"/>
+                                <a:ext cx="0" cy="600075"/>
+                              </a:xfrm>
+                              <a:prstGeom prst="straightConnector1">
+                                <a:avLst/>
+                              </a:prstGeom>
+                              <a:ln>
+                                <a:tailEnd type="triangle"/>
+                              </a:ln>
+                            </wps:spPr>
+                            <wps:style>
+                              <a:lnRef idx="1">
+                                <a:schemeClr val="accent1"/>
+                              </a:lnRef>
+                              <a:fillRef idx="0">
+                                <a:schemeClr val="accent1"/>
+                              </a:fillRef>
+                              <a:effectRef idx="0">
+                                <a:schemeClr val="accent1"/>
+                              </a:effectRef>
+                              <a:fontRef idx="minor">
+                                <a:schemeClr val="tx1"/>
+                              </a:fontRef>
+                            </wps:style>
+                            <wps:bodyPr/>
+                          </wps:wsp>
+                        </a:graphicData>
+                      </a:graphic>
+                    </wp:anchor>
+                  </w:drawing>
+                </mc:Choice>
+                <mc:Fallback>
+                  <w:pict>
+                    <v:shape w14:anchorId="1CCB4B5D" id="Straight Arrow Connector 13" o:spid="_x0000_s1026" type="#_x0000_t32" style="position:absolute;margin-left:9.9pt;margin-top:20.2pt;width:0;height:47.25pt;flip:y;z-index:251662336;visibility:visible;mso-wrap-style:square;mso-wrap-distance-left:9pt;mso-wrap-distance-top:0;mso-wrap-distance-right:9pt;mso-wrap-distance-bottom:0;mso-position-horizontal:absolute;mso-position-horizontal-relative:text;mso-position-vertical:absolute;mso-position-vertical-relative:text" o:gfxdata="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" strokecolor="#5b9bd5 [3204]" strokeweight=".5pt">
+                      <v:stroke endarrow="block" joinstyle="miter"/>
+                    </v:shape>
+                  </w:pict>
+                </mc:Fallback>
+              </mc:AlternateContent>
+            </w:r>
+            <w:r>
+              <w:rPr>
                 <w:u w:val="single"/>
               </w:rPr>
               <w:t>Name</w:t>
@@ -188,7 +818,7 @@
         </w:tc>
         <w:tc>
           <w:tcPr>
-            <w:tcW w:w="1336" w:type="dxa"/>
+            <w:tcW w:w="1256" w:type="dxa"/>
           </w:tcPr>
           <w:p>
             <w:proofErr w:type="spellStart"/>
@@ -200,7 +830,7 @@
         </w:tc>
         <w:tc>
           <w:tcPr>
-            <w:tcW w:w="1336" w:type="dxa"/>
+            <w:tcW w:w="1209" w:type="dxa"/>
           </w:tcPr>
           <w:p>
             <w:proofErr w:type="spellStart"/>
@@ -212,7 +842,7 @@
         </w:tc>
         <w:tc>
           <w:tcPr>
-            <w:tcW w:w="1336" w:type="dxa"/>
+            <w:tcW w:w="1764" w:type="dxa"/>
           </w:tcPr>
           <w:p>
             <w:proofErr w:type="spellStart"/>
@@ -224,11 +854,23 @@
         </w:tc>
         <w:tc>
           <w:tcPr>
-            <w:tcW w:w="1336" w:type="dxa"/>
+            <w:tcW w:w="863" w:type="dxa"/>
           </w:tcPr>
           <w:p>
             <w:proofErr w:type="spellStart"/>
             <w:r>
+              <w:t>No_Of_Issues</w:t>
+            </w:r>
+            <w:proofErr w:type="spellEnd"/>
+          </w:p>
+        </w:tc>
+        <w:tc>
+          <w:tcPr>
+            <w:tcW w:w="1287" w:type="dxa"/>
+          </w:tcPr>
+          <w:p>
+            <w:proofErr w:type="spellStart"/>
+            <w:r>
               <w:t>Active_Flag</w:t>
             </w:r>
             <w:proofErr w:type="spellEnd"/>
@@ -236,7 +878,7 @@
         </w:tc>
         <w:tc>
           <w:tcPr>
-            <w:tcW w:w="1336" w:type="dxa"/>
+            <w:tcW w:w="1056" w:type="dxa"/>
           </w:tcPr>
           <w:p>
             <w:r>
@@ -248,8 +890,17 @@
     </w:tbl>
     <w:p/>
     <w:p>
+      <w:pPr>
+        <w:jc w:val="center"/>
+        <w:rPr>
+          <w:b/>
+        </w:rPr>
+      </w:pPr>
       <w:proofErr w:type="spellStart"/>
       <w:r>
+        <w:rPr>
+          <w:b/>
+        </w:rPr>
         <w:t>Magazine_Subscription_Rate</w:t>
       </w:r>
       <w:proofErr w:type="spellEnd"/>
@@ -261,14 +912,14 @@
         <w:tblLook w:val="04A0" w:firstRow="1" w:lastRow="0" w:firstColumn="1" w:lastColumn="0" w:noHBand="0" w:noVBand="1"/>
       </w:tblPr>
       <w:tblGrid>
-        <w:gridCol w:w="3116"/>
-        <w:gridCol w:w="3117"/>
-        <w:gridCol w:w="3117"/>
+        <w:gridCol w:w="805"/>
+        <w:gridCol w:w="900"/>
+        <w:gridCol w:w="1260"/>
       </w:tblGrid>
       <w:tr>
         <w:tc>
           <w:tcPr>
-            <w:tcW w:w="3116" w:type="dxa"/>
+            <w:tcW w:w="805" w:type="dxa"/>
           </w:tcPr>
           <w:p>
             <w:pPr>
@@ -288,7 +939,7 @@
         </w:tc>
         <w:tc>
           <w:tcPr>
-            <w:tcW w:w="3117" w:type="dxa"/>
+            <w:tcW w:w="900" w:type="dxa"/>
           </w:tcPr>
           <w:p>
             <w:pPr>
@@ -306,7 +957,7 @@
         </w:tc>
         <w:tc>
           <w:tcPr>
-            <w:tcW w:w="3117" w:type="dxa"/>
+            <w:tcW w:w="1260" w:type="dxa"/>
           </w:tcPr>
           <w:p>
             <w:r>
@@ -318,8 +969,17 @@
     </w:tbl>
     <w:p/>
     <w:p>
+      <w:pPr>
+        <w:jc w:val="center"/>
+        <w:rPr>
+          <w:b/>
+        </w:rPr>
+      </w:pPr>
       <w:proofErr w:type="spellStart"/>
       <w:r>
+        <w:rPr>
+          <w:b/>
+        </w:rPr>
         <w:t>Newspaper_Daily</w:t>
       </w:r>
       <w:proofErr w:type="spellEnd"/>
@@ -347,6 +1007,73 @@
             </w:pPr>
             <w:r>
               <w:rPr>
+                <w:noProof/>
+                <w:u w:val="single"/>
+              </w:rPr>
+              <mc:AlternateContent>
+                <mc:Choice Requires="wps">
+                  <w:drawing>
+                    <wp:anchor distT="0" distB="0" distL="114300" distR="114300" simplePos="0" relativeHeight="251666432" behindDoc="0" locked="0" layoutInCell="1" allowOverlap="1">
+                      <wp:simplePos x="0" y="0"/>
+                      <wp:positionH relativeFrom="column">
+                        <wp:posOffset>671195</wp:posOffset>
+                      </wp:positionH>
+                      <wp:positionV relativeFrom="paragraph">
+                        <wp:posOffset>151130</wp:posOffset>
+                      </wp:positionV>
+                      <wp:extent cx="9525" cy="600075"/>
+                      <wp:effectExtent l="76200" t="38100" r="66675" b="28575"/>
+                      <wp:wrapNone/>
+                      <wp:docPr id="18" name="Straight Arrow Connector 18"/>
+                      <wp:cNvGraphicFramePr/>
+                      <a:graphic xmlns:a="http://schemas.openxmlformats.org/drawingml/2006/main">
+                        <a:graphicData uri="http://schemas.microsoft.com/office/word/2010/wordprocessingShape">
+                          <wps:wsp>
+                            <wps:cNvCnPr/>
+                            <wps:spPr>
+                              <a:xfrm flipH="1" flipV="1">
+                                <a:off x="0" y="0"/>
+                                <a:ext cx="9525" cy="600075"/>
+                              </a:xfrm>
+                              <a:prstGeom prst="straightConnector1">
+                                <a:avLst/>
+                              </a:prstGeom>
+                              <a:ln>
+                                <a:tailEnd type="triangle"/>
+                              </a:ln>
+                            </wps:spPr>
+                            <wps:style>
+                              <a:lnRef idx="1">
+                                <a:schemeClr val="accent1"/>
+                              </a:lnRef>
+                              <a:fillRef idx="0">
+                                <a:schemeClr val="accent1"/>
+                              </a:fillRef>
+                              <a:effectRef idx="0">
+                                <a:schemeClr val="accent1"/>
+                              </a:effectRef>
+                              <a:fontRef idx="minor">
+                                <a:schemeClr val="tx1"/>
+                              </a:fontRef>
+                            </wps:style>
+                            <wps:bodyPr/>
+                          </wps:wsp>
+                        </a:graphicData>
+                      </a:graphic>
+                    </wp:anchor>
+                  </w:drawing>
+                </mc:Choice>
+                <mc:Fallback>
+                  <w:pict>
+                    <v:shape w14:anchorId="5D088C5A" id="Straight Arrow Connector 18" o:spid="_x0000_s1026" type="#_x0000_t32" style="position:absolute;margin-left:52.85pt;margin-top:11.9pt;width:.75pt;height:47.25pt;flip:x y;z-index:251666432;visibility:visible;mso-wrap-style:square;mso-wrap-distance-left:9pt;mso-wrap-distance-top:0;mso-wrap-distance-right:9pt;mso-wrap-distance-bottom:0;mso-position-horizontal:absolute;mso-position-horizontal-relative:text;mso-position-vertical:absolute;mso-position-vertical-relative:text" o:gfxdata="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" strokecolor="#5b9bd5 [3204]" strokeweight=".5pt">
+                      <v:stroke endarrow="block" joinstyle="miter"/>
+                    </v:shape>
+                  </w:pict>
+                </mc:Fallback>
+              </mc:AlternateContent>
+            </w:r>
+            <w:r>
+              <w:rPr>
                 <w:u w:val="single"/>
               </w:rPr>
               <w:t>Name</w:t>
@@ -369,8 +1096,17 @@
     </w:tbl>
     <w:p/>
     <w:p>
+      <w:pPr>
+        <w:jc w:val="center"/>
+        <w:rPr>
+          <w:b/>
+        </w:rPr>
+      </w:pPr>
       <w:proofErr w:type="spellStart"/>
       <w:r>
+        <w:rPr>
+          <w:b/>
+        </w:rPr>
         <w:t>Subscription_Daily_Newspaper</w:t>
       </w:r>
       <w:proofErr w:type="spellEnd"/>
@@ -424,6 +1160,73 @@
             </w:pPr>
             <w:r>
               <w:rPr>
+                <w:noProof/>
+                <w:u w:val="single"/>
+              </w:rPr>
+              <mc:AlternateContent>
+                <mc:Choice Requires="wps">
+                  <w:drawing>
+                    <wp:anchor distT="0" distB="0" distL="114300" distR="114300" simplePos="0" relativeHeight="251665408" behindDoc="0" locked="0" layoutInCell="1" allowOverlap="1">
+                      <wp:simplePos x="0" y="0"/>
+                      <wp:positionH relativeFrom="column">
+                        <wp:posOffset>379730</wp:posOffset>
+                      </wp:positionH>
+                      <wp:positionV relativeFrom="paragraph">
+                        <wp:posOffset>168275</wp:posOffset>
+                      </wp:positionV>
+                      <wp:extent cx="0" cy="600075"/>
+                      <wp:effectExtent l="76200" t="38100" r="57150" b="9525"/>
+                      <wp:wrapNone/>
+                      <wp:docPr id="17" name="Straight Arrow Connector 17"/>
+                      <wp:cNvGraphicFramePr/>
+                      <a:graphic xmlns:a="http://schemas.openxmlformats.org/drawingml/2006/main">
+                        <a:graphicData uri="http://schemas.microsoft.com/office/word/2010/wordprocessingShape">
+                          <wps:wsp>
+                            <wps:cNvCnPr/>
+                            <wps:spPr>
+                              <a:xfrm flipV="1">
+                                <a:off x="0" y="0"/>
+                                <a:ext cx="0" cy="600075"/>
+                              </a:xfrm>
+                              <a:prstGeom prst="straightConnector1">
+                                <a:avLst/>
+                              </a:prstGeom>
+                              <a:ln>
+                                <a:tailEnd type="triangle"/>
+                              </a:ln>
+                            </wps:spPr>
+                            <wps:style>
+                              <a:lnRef idx="1">
+                                <a:schemeClr val="accent1"/>
+                              </a:lnRef>
+                              <a:fillRef idx="0">
+                                <a:schemeClr val="accent1"/>
+                              </a:fillRef>
+                              <a:effectRef idx="0">
+                                <a:schemeClr val="accent1"/>
+                              </a:effectRef>
+                              <a:fontRef idx="minor">
+                                <a:schemeClr val="tx1"/>
+                              </a:fontRef>
+                            </wps:style>
+                            <wps:bodyPr/>
+                          </wps:wsp>
+                        </a:graphicData>
+                      </a:graphic>
+                    </wp:anchor>
+                  </w:drawing>
+                </mc:Choice>
+                <mc:Fallback>
+                  <w:pict>
+                    <v:shape w14:anchorId="2F683798" id="Straight Arrow Connector 17" o:spid="_x0000_s1026" type="#_x0000_t32" style="position:absolute;margin-left:29.9pt;margin-top:13.25pt;width:0;height:47.25pt;flip:y;z-index:251665408;visibility:visible;mso-wrap-style:square;mso-wrap-distance-left:9pt;mso-wrap-distance-top:0;mso-wrap-distance-right:9pt;mso-wrap-distance-bottom:0;mso-position-horizontal:absolute;mso-position-horizontal-relative:text;mso-position-vertical:absolute;mso-position-vertical-relative:text" o:gfxdata="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" strokecolor="#5b9bd5 [3204]" strokeweight=".5pt">
+                      <v:stroke endarrow="block" joinstyle="miter"/>
+                    </v:shape>
+                  </w:pict>
+                </mc:Fallback>
+              </mc:AlternateContent>
+            </w:r>
+            <w:r>
+              <w:rPr>
                 <w:u w:val="single"/>
               </w:rPr>
               <w:t>Name</w:t>
@@ -502,10 +1305,86 @@
         </w:tc>
       </w:tr>
     </w:tbl>
-    <w:p/>
     <w:p>
+      <w:r>
+        <w:rPr>
+          <w:noProof/>
+        </w:rPr>
+        <mc:AlternateContent>
+          <mc:Choice Requires="wps">
+            <w:drawing>
+              <wp:anchor distT="0" distB="0" distL="114300" distR="114300" simplePos="0" relativeHeight="251664384" behindDoc="0" locked="0" layoutInCell="1" allowOverlap="1">
+                <wp:simplePos x="0" y="0"/>
+                <wp:positionH relativeFrom="column">
+                  <wp:posOffset>247650</wp:posOffset>
+                </wp:positionH>
+                <wp:positionV relativeFrom="paragraph">
+                  <wp:posOffset>10160</wp:posOffset>
+                </wp:positionV>
+                <wp:extent cx="9525" cy="590550"/>
+                <wp:effectExtent l="38100" t="38100" r="66675" b="19050"/>
+                <wp:wrapNone/>
+                <wp:docPr id="15" name="Straight Arrow Connector 15"/>
+                <wp:cNvGraphicFramePr/>
+                <a:graphic xmlns:a="http://schemas.openxmlformats.org/drawingml/2006/main">
+                  <a:graphicData uri="http://schemas.microsoft.com/office/word/2010/wordprocessingShape">
+                    <wps:wsp>
+                      <wps:cNvCnPr/>
+                      <wps:spPr>
+                        <a:xfrm flipV="1">
+                          <a:off x="0" y="0"/>
+                          <a:ext cx="9525" cy="590550"/>
+                        </a:xfrm>
+                        <a:prstGeom prst="straightConnector1">
+                          <a:avLst/>
+                        </a:prstGeom>
+                        <a:ln>
+                          <a:tailEnd type="triangle"/>
+                        </a:ln>
+                      </wps:spPr>
+                      <wps:style>
+                        <a:lnRef idx="1">
+                          <a:schemeClr val="accent1"/>
+                        </a:lnRef>
+                        <a:fillRef idx="0">
+                          <a:schemeClr val="accent1"/>
+                        </a:fillRef>
+                        <a:effectRef idx="0">
+                          <a:schemeClr val="accent1"/>
+                        </a:effectRef>
+                        <a:fontRef idx="minor">
+                          <a:schemeClr val="tx1"/>
+                        </a:fontRef>
+                      </wps:style>
+                      <wps:bodyPr/>
+                    </wps:wsp>
+                  </a:graphicData>
+                </a:graphic>
+              </wp:anchor>
+            </w:drawing>
+          </mc:Choice>
+          <mc:Fallback>
+            <w:pict>
+              <v:shape w14:anchorId="1D5A7B7B" id="Straight Arrow Connector 15" o:spid="_x0000_s1026" type="#_x0000_t32" style="position:absolute;margin-left:19.5pt;margin-top:.8pt;width:.75pt;height:46.5pt;flip:y;z-index:251664384;visibility:visible;mso-wrap-style:square;mso-wrap-distance-left:9pt;mso-wrap-distance-top:0;mso-wrap-distance-right:9pt;mso-wrap-distance-bottom:0;mso-position-horizontal:absolute;mso-position-horizontal-relative:text;mso-position-vertical:absolute;mso-position-vertical-relative:text" o:gfxdata="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" strokecolor="#5b9bd5 [3204]" strokeweight=".5pt">
+                <v:stroke endarrow="block" joinstyle="miter"/>
+              </v:shape>
+            </w:pict>
+          </mc:Fallback>
+        </mc:AlternateContent>
+      </w:r>
+    </w:p>
+    <w:p>
+      <w:pPr>
+        <w:jc w:val="center"/>
+        <w:rPr>
+          <w:b/>
+        </w:rPr>
+      </w:pPr>
       <w:proofErr w:type="spellStart"/>
       <w:r>
+        <w:rPr>
+          <w:b/>
+        </w:rPr>
         <w:t>Daily_Newspaper_Rate</w:t>
       </w:r>
       <w:proofErr w:type="spellEnd"/>
@@ -517,14 +1396,14 @@
         <w:tblLook w:val="04A0" w:firstRow="1" w:lastRow="0" w:firstColumn="1" w:lastColumn="0" w:noHBand="0" w:noVBand="1"/>
       </w:tblPr>
       <w:tblGrid>
-        <w:gridCol w:w="3116"/>
-        <w:gridCol w:w="3117"/>
-        <w:gridCol w:w="3117"/>
+        <w:gridCol w:w="985"/>
+        <w:gridCol w:w="990"/>
+        <w:gridCol w:w="1170"/>
       </w:tblGrid>
       <w:tr>
         <w:tc>
           <w:tcPr>
-            <w:tcW w:w="3116" w:type="dxa"/>
+            <w:tcW w:w="985" w:type="dxa"/>
           </w:tcPr>
           <w:p>
             <w:pPr>
@@ -544,7 +1423,7 @@
         </w:tc>
         <w:tc>
           <w:tcPr>
-            <w:tcW w:w="3117" w:type="dxa"/>
+            <w:tcW w:w="990" w:type="dxa"/>
           </w:tcPr>
           <w:p>
             <w:pPr>
@@ -562,7 +1441,7 @@
         </w:tc>
         <w:tc>
           <w:tcPr>
-            <w:tcW w:w="3117" w:type="dxa"/>
+            <w:tcW w:w="1170" w:type="dxa"/>
           </w:tcPr>
           <w:p>
             <w:r>
@@ -574,8 +1453,17 @@
     </w:tbl>
     <w:p/>
     <w:p>
+      <w:pPr>
+        <w:jc w:val="center"/>
+        <w:rPr>
+          <w:b/>
+        </w:rPr>
+      </w:pPr>
       <w:proofErr w:type="spellStart"/>
       <w:r>
+        <w:rPr>
+          <w:b/>
+        </w:rPr>
         <w:t>Newspaper_Weekly</w:t>
       </w:r>
       <w:proofErr w:type="spellEnd"/>
@@ -625,8 +1513,81 @@
     </w:tbl>
     <w:p/>
     <w:p>
+      <w:pPr>
+        <w:jc w:val="center"/>
+        <w:rPr>
+          <w:b/>
+        </w:rPr>
+      </w:pPr>
+      <w:r>
+        <w:rPr>
+          <w:b/>
+          <w:noProof/>
+        </w:rPr>
+        <mc:AlternateContent>
+          <mc:Choice Requires="wps">
+            <w:drawing>
+              <wp:anchor distT="0" distB="0" distL="114300" distR="114300" simplePos="0" relativeHeight="251670528" behindDoc="0" locked="0" layoutInCell="1" allowOverlap="1">
+                <wp:simplePos x="0" y="0"/>
+                <wp:positionH relativeFrom="column">
+                  <wp:posOffset>-447675</wp:posOffset>
+                </wp:positionH>
+                <wp:positionV relativeFrom="paragraph">
+                  <wp:posOffset>358775</wp:posOffset>
+                </wp:positionV>
+                <wp:extent cx="447675" cy="0"/>
+                <wp:effectExtent l="0" t="0" r="9525" b="19050"/>
+                <wp:wrapNone/>
+                <wp:docPr id="32" name="Straight Connector 32"/>
+                <wp:cNvGraphicFramePr/>
+                <a:graphic xmlns:a="http://schemas.openxmlformats.org/drawingml/2006/main">
+                  <a:graphicData uri="http://schemas.microsoft.com/office/word/2010/wordprocessingShape">
+                    <wps:wsp>
+                      <wps:cNvCnPr/>
+                      <wps:spPr>
+                        <a:xfrm flipH="1">
+                          <a:off x="0" y="0"/>
+                          <a:ext cx="447675" cy="0"/>
+                        </a:xfrm>
+                        <a:prstGeom prst="line">
+                          <a:avLst/>
+                        </a:prstGeom>
+                      </wps:spPr>
+                      <wps:style>
+                        <a:lnRef idx="1">
+                          <a:schemeClr val="accent1"/>
+                        </a:lnRef>
+                        <a:fillRef idx="0">
+                          <a:schemeClr val="accent1"/>
+                        </a:fillRef>
+                        <a:effectRef idx="0">
+                          <a:schemeClr val="accent1"/>
+                        </a:effectRef>
+                        <a:fontRef idx="minor">
+                          <a:schemeClr val="tx1"/>
+                        </a:fontRef>
+                      </wps:style>
+                      <wps:bodyPr/>
+                    </wps:wsp>
+                  </a:graphicData>
+                </a:graphic>
+              </wp:anchor>
+            </w:drawing>
+          </mc:Choice>
+          <mc:Fallback>
+            <w:pict>
+              <v:line w14:anchorId="6B138FF7" id="Straight Connector 32" o:spid="_x0000_s1026" style="position:absolute;flip:x;z-index:251670528;visibility:visible;mso-wrap-style:square;mso-wrap-distance-left:9pt;mso-wrap-distance-top:0;mso-wrap-distance-right:9pt;mso-wrap-distance-bottom:0;mso-position-horizontal:absolute;mso-position-horizontal-relative:text;mso-position-vertical:absolute;mso-position-vertical-relative:text" from="-35.25pt,28.25pt" to="0,28.25pt" o:gfxdata="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" strokecolor="#5b9bd5 [3204]" strokeweight=".5pt">
+                <v:stroke joinstyle="miter"/>
+              </v:line>
+            </w:pict>
+          </mc:Fallback>
+        </mc:AlternateContent>
+      </w:r>
       <w:proofErr w:type="spellStart"/>
       <w:r>
+        <w:rPr>
+          <w:b/>
+        </w:rPr>
         <w:t>Subscription_Weekly_Newspaper</w:t>
       </w:r>
       <w:proofErr w:type="spellEnd"/>
@@ -745,10 +1706,152 @@
         </w:tc>
       </w:tr>
     </w:tbl>
-    <w:p/>
     <w:p>
+      <w:r>
+        <w:rPr>
+          <w:noProof/>
+        </w:rPr>
+        <mc:AlternateContent>
+          <mc:Choice Requires="wps">
+            <w:drawing>
+              <wp:anchor distT="0" distB="0" distL="114300" distR="114300" simplePos="0" relativeHeight="251669504" behindDoc="0" locked="0" layoutInCell="1" allowOverlap="1">
+                <wp:simplePos x="0" y="0"/>
+                <wp:positionH relativeFrom="column">
+                  <wp:posOffset>1181100</wp:posOffset>
+                </wp:positionH>
+                <wp:positionV relativeFrom="paragraph">
+                  <wp:posOffset>4445</wp:posOffset>
+                </wp:positionV>
+                <wp:extent cx="0" cy="571500"/>
+                <wp:effectExtent l="76200" t="38100" r="57150" b="19050"/>
+                <wp:wrapNone/>
+                <wp:docPr id="30" name="Straight Arrow Connector 30"/>
+                <wp:cNvGraphicFramePr/>
+                <a:graphic xmlns:a="http://schemas.openxmlformats.org/drawingml/2006/main">
+                  <a:graphicData uri="http://schemas.microsoft.com/office/word/2010/wordprocessingShape">
+                    <wps:wsp>
+                      <wps:cNvCnPr/>
+                      <wps:spPr>
+                        <a:xfrm flipV="1">
+                          <a:off x="0" y="0"/>
+                          <a:ext cx="0" cy="571500"/>
+                        </a:xfrm>
+                        <a:prstGeom prst="straightConnector1">
+                          <a:avLst/>
+                        </a:prstGeom>
+                        <a:ln>
+                          <a:tailEnd type="triangle"/>
+                        </a:ln>
+                      </wps:spPr>
+                      <wps:style>
+                        <a:lnRef idx="1">
+                          <a:schemeClr val="accent1"/>
+                        </a:lnRef>
+                        <a:fillRef idx="0">
+                          <a:schemeClr val="accent1"/>
+                        </a:fillRef>
+                        <a:effectRef idx="0">
+                          <a:schemeClr val="accent1"/>
+                        </a:effectRef>
+                        <a:fontRef idx="minor">
+                          <a:schemeClr val="tx1"/>
+                        </a:fontRef>
+                      </wps:style>
+                      <wps:bodyPr/>
+                    </wps:wsp>
+                  </a:graphicData>
+                </a:graphic>
+              </wp:anchor>
+            </w:drawing>
+          </mc:Choice>
+          <mc:Fallback>
+            <w:pict>
+              <v:shape w14:anchorId="573D7DA6" id="Straight Arrow Connector 30" o:spid="_x0000_s1026" type="#_x0000_t32" style="position:absolute;margin-left:93pt;margin-top:.35pt;width:0;height:45pt;flip:y;z-index:251669504;visibility:visible;mso-wrap-style:square;mso-wrap-distance-left:9pt;mso-wrap-distance-top:0;mso-wrap-distance-right:9pt;mso-wrap-distance-bottom:0;mso-position-horizontal:absolute;mso-position-horizontal-relative:text;mso-position-vertical:absolute;mso-position-vertical-relative:text" o:gfxdata="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" strokecolor="#5b9bd5 [3204]" strokeweight=".5pt">
+                <v:stroke endarrow="block" joinstyle="miter"/>
+              </v:shape>
+            </w:pict>
+          </mc:Fallback>
+        </mc:AlternateContent>
+      </w:r>
+      <w:r>
+        <w:rPr>
+          <w:noProof/>
+        </w:rPr>
+        <mc:AlternateContent>
+          <mc:Choice Requires="wps">
+            <w:drawing>
+              <wp:anchor distT="0" distB="0" distL="114300" distR="114300" simplePos="0" relativeHeight="251668480" behindDoc="0" locked="0" layoutInCell="1" allowOverlap="1">
+                <wp:simplePos x="0" y="0"/>
+                <wp:positionH relativeFrom="column">
+                  <wp:posOffset>428625</wp:posOffset>
+                </wp:positionH>
+                <wp:positionV relativeFrom="paragraph">
+                  <wp:posOffset>4445</wp:posOffset>
+                </wp:positionV>
+                <wp:extent cx="9525" cy="581025"/>
+                <wp:effectExtent l="38100" t="38100" r="66675" b="28575"/>
+                <wp:wrapNone/>
+                <wp:docPr id="29" name="Straight Arrow Connector 29"/>
+                <wp:cNvGraphicFramePr/>
+                <a:graphic xmlns:a="http://schemas.openxmlformats.org/drawingml/2006/main">
+                  <a:graphicData uri="http://schemas.microsoft.com/office/word/2010/wordprocessingShape">
+                    <wps:wsp>
+                      <wps:cNvCnPr/>
+                      <wps:spPr>
+                        <a:xfrm flipV="1">
+                          <a:off x="0" y="0"/>
+                          <a:ext cx="9525" cy="581025"/>
+                        </a:xfrm>
+                        <a:prstGeom prst="straightConnector1">
+                          <a:avLst/>
+                        </a:prstGeom>
+                        <a:ln>
+                          <a:tailEnd type="triangle"/>
+                        </a:ln>
+                      </wps:spPr>
+                      <wps:style>
+                        <a:lnRef idx="1">
+                          <a:schemeClr val="accent1"/>
+                        </a:lnRef>
+                        <a:fillRef idx="0">
+                          <a:schemeClr val="accent1"/>
+                        </a:fillRef>
+                        <a:effectRef idx="0">
+                          <a:schemeClr val="accent1"/>
+                        </a:effectRef>
+                        <a:fontRef idx="minor">
+                          <a:schemeClr val="tx1"/>
+                        </a:fontRef>
+                      </wps:style>
+                      <wps:bodyPr/>
+                    </wps:wsp>
+                  </a:graphicData>
+                </a:graphic>
+              </wp:anchor>
+            </w:drawing>
+          </mc:Choice>
+          <mc:Fallback>
+            <w:pict>
+              <v:shape w14:anchorId="7F5081DC" id="Straight Arrow Connector 29" o:spid="_x0000_s1026" type="#_x0000_t32" style="position:absolute;margin-left:33.75pt;margin-top:.35pt;width:.75pt;height:45.75pt;flip:y;z-index:251668480;visibility:visible;mso-wrap-style:square;mso-wrap-distance-left:9pt;mso-wrap-distance-top:0;mso-wrap-distance-right:9pt;mso-wrap-distance-bottom:0;mso-position-horizontal:absolute;mso-position-horizontal-relative:text;mso-position-vertical:absolute;mso-position-vertical-relative:text" o:gfxdata="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" strokecolor="#5b9bd5 [3204]" strokeweight=".5pt">
+                <v:stroke endarrow="block" joinstyle="miter"/>
+              </v:shape>
+            </w:pict>
+          </mc:Fallback>
+        </mc:AlternateContent>
+      </w:r>
+    </w:p>
+    <w:p>
+      <w:pPr>
+        <w:jc w:val="center"/>
+        <w:rPr>
+          <w:b/>
+        </w:rPr>
+      </w:pPr>
       <w:proofErr w:type="spellStart"/>
       <w:r>
+        <w:rPr>
+          <w:b/>
+        </w:rPr>
         <w:t>Weekly_Newspaper_Rate</w:t>
       </w:r>
       <w:proofErr w:type="spellEnd"/>
@@ -760,14 +1863,17 @@
         <w:tblLook w:val="04A0" w:firstRow="1" w:lastRow="0" w:firstColumn="1" w:lastColumn="0" w:noHBand="0" w:noVBand="1"/>
       </w:tblPr>
       <w:tblGrid>
-        <w:gridCol w:w="3116"/>
-        <w:gridCol w:w="3117"/>
-        <w:gridCol w:w="3117"/>
+        <w:gridCol w:w="1255"/>
+        <w:gridCol w:w="1170"/>
+        <w:gridCol w:w="1350"/>
       </w:tblGrid>
       <w:tr>
-        <w:tc>
-          <w:tcPr>
-            <w:tcW w:w="3116" w:type="dxa"/>
+        <w:trPr>
+          <w:trHeight w:val="395"/>
+        </w:trPr>
+        <w:tc>
+          <w:tcPr>
+            <w:tcW w:w="1255" w:type="dxa"/>
           </w:tcPr>
           <w:p>
             <w:pPr>
@@ -787,7 +1893,7 @@
         </w:tc>
         <w:tc>
           <w:tcPr>
-            <w:tcW w:w="3117" w:type="dxa"/>
+            <w:tcW w:w="1170" w:type="dxa"/>
           </w:tcPr>
           <w:p>
             <w:pPr>
@@ -805,7 +1911,7 @@
         </w:tc>
         <w:tc>
           <w:tcPr>
-            <w:tcW w:w="3117" w:type="dxa"/>
+            <w:tcW w:w="1350" w:type="dxa"/>
           </w:tcPr>
           <w:p>
             <w:r>
@@ -815,10 +1921,7 @@
         </w:tc>
       </w:tr>
     </w:tbl>
-    <w:p>
-      <w:bookmarkStart w:id="0" w:name="_GoBack"/>
-      <w:bookmarkEnd w:id="0"/>
-    </w:p>
+    <w:p/>
     <w:sectPr>
       <w:pgSz w:w="12240" w:h="15840"/>
       <w:pgMar w:top="1440" w:right="1440" w:bottom="1440" w:left="1440" w:header="720" w:footer="720" w:gutter="0"/>
@@ -1531,4 +2634,16 @@
     </a:ext>
   </a:extLst>
 </a:theme>
+</file>
+
+<file path=customXml/item1.xml><?xml version="1.0" encoding="utf-8"?>
+<b:Sources xmlns:b="http://schemas.openxmlformats.org/officeDocument/2006/bibliography" xmlns="http://schemas.openxmlformats.org/officeDocument/2006/bibliography" SelectedStyle="\APASixthEditionOfficeOnline.xsl" StyleName="APA" Version="6"/>
+</file>
+
+<file path=customXml/itemProps1.xml><?xml version="1.0" encoding="utf-8"?>
+<ds:datastoreItem xmlns:ds="http://schemas.openxmlformats.org/officeDocument/2006/customXml" ds:itemID="{0DB8CA1C-7648-4D95-AC79-78D16FFDCF68}">
+  <ds:schemaRefs>
+    <ds:schemaRef ds:uri="http://schemas.openxmlformats.org/officeDocument/2006/bibliography"/>
+  </ds:schemaRefs>
+</ds:datastoreItem>
 </file>
</xml_diff>